<commit_message>
Tag has been implemented in the Models folder, now has passed the first wave of tests
</commit_message>
<xml_diff>
--- a/TESTFull/Logs/Tags.docx
+++ b/TESTFull/Logs/Tags.docx
@@ -82,6 +82,7 @@
         </w:rPr>
         <w:t xml:space="preserve"> </w:t>
       </w:r>
+      <w:proofErr w:type="spellStart"/>
       <w:r>
         <w:rPr>
           <w:rFonts w:ascii="Consolas" w:eastAsia="Times New Roman" w:hAnsi="Consolas" w:cs="Times New Roman"/>
@@ -160,6 +161,7 @@
         </w:rPr>
         <w:t>UnitTesting</w:t>
       </w:r>
+      <w:proofErr w:type="spellEnd"/>
       <w:r>
         <w:rPr>
           <w:rFonts w:ascii="Consolas" w:eastAsia="Times New Roman" w:hAnsi="Consolas" w:cs="Times New Roman"/>
@@ -203,6 +205,7 @@
         </w:rPr>
         <w:t xml:space="preserve"> </w:t>
       </w:r>
+      <w:proofErr w:type="spellStart"/>
       <w:r>
         <w:rPr>
           <w:rFonts w:ascii="Consolas" w:eastAsia="Times New Roman" w:hAnsi="Consolas" w:cs="Times New Roman"/>
@@ -237,6 +240,7 @@
         </w:rPr>
         <w:t>Models</w:t>
       </w:r>
+      <w:proofErr w:type="spellEnd"/>
       <w:r>
         <w:rPr>
           <w:rFonts w:ascii="Consolas" w:eastAsia="Times New Roman" w:hAnsi="Consolas" w:cs="Times New Roman"/>
@@ -293,6 +297,7 @@
         </w:rPr>
         <w:t xml:space="preserve"> </w:t>
       </w:r>
+      <w:proofErr w:type="spellStart"/>
       <w:r>
         <w:rPr>
           <w:rFonts w:ascii="Consolas" w:eastAsia="Times New Roman" w:hAnsi="Consolas" w:cs="Times New Roman"/>
@@ -305,6 +310,7 @@
         </w:rPr>
         <w:t>TESTFull</w:t>
       </w:r>
+      <w:proofErr w:type="spellEnd"/>
     </w:p>
     <w:p>
       <w:pPr>
@@ -351,6 +357,7 @@
         </w:rPr>
         <w:t xml:space="preserve">    [</w:t>
       </w:r>
+      <w:proofErr w:type="spellStart"/>
       <w:r>
         <w:rPr>
           <w:rFonts w:ascii="Consolas" w:eastAsia="Times New Roman" w:hAnsi="Consolas" w:cs="Times New Roman"/>
@@ -363,6 +370,7 @@
         </w:rPr>
         <w:t>TestClass</w:t>
       </w:r>
+      <w:proofErr w:type="spellEnd"/>
       <w:r>
         <w:rPr>
           <w:rFonts w:ascii="Consolas" w:eastAsia="Times New Roman" w:hAnsi="Consolas" w:cs="Times New Roman"/>
@@ -436,6 +444,7 @@
         </w:rPr>
         <w:t xml:space="preserve"> </w:t>
       </w:r>
+      <w:proofErr w:type="spellStart"/>
       <w:r>
         <w:rPr>
           <w:rFonts w:ascii="Consolas" w:eastAsia="Times New Roman" w:hAnsi="Consolas" w:cs="Times New Roman"/>
@@ -448,6 +457,7 @@
         </w:rPr>
         <w:t>TagTest</w:t>
       </w:r>
+      <w:proofErr w:type="spellEnd"/>
     </w:p>
     <w:p>
       <w:pPr>
@@ -494,6 +504,7 @@
         </w:rPr>
         <w:t xml:space="preserve">        [</w:t>
       </w:r>
+      <w:proofErr w:type="spellStart"/>
       <w:r>
         <w:rPr>
           <w:rFonts w:ascii="Consolas" w:eastAsia="Times New Roman" w:hAnsi="Consolas" w:cs="Times New Roman"/>
@@ -506,6 +517,7 @@
         </w:rPr>
         <w:t>TestMethod</w:t>
       </w:r>
+      <w:proofErr w:type="spellEnd"/>
       <w:r>
         <w:rPr>
           <w:rFonts w:ascii="Consolas" w:eastAsia="Times New Roman" w:hAnsi="Consolas" w:cs="Times New Roman"/>
@@ -539,6 +551,7 @@
         </w:rPr>
         <w:t xml:space="preserve">        [</w:t>
       </w:r>
+      <w:proofErr w:type="spellStart"/>
       <w:r>
         <w:rPr>
           <w:rFonts w:ascii="Consolas" w:eastAsia="Times New Roman" w:hAnsi="Consolas" w:cs="Times New Roman"/>
@@ -551,6 +564,7 @@
         </w:rPr>
         <w:t>DataRow</w:t>
       </w:r>
+      <w:proofErr w:type="spellEnd"/>
       <w:r>
         <w:rPr>
           <w:rFonts w:ascii="Consolas" w:eastAsia="Times New Roman" w:hAnsi="Consolas" w:cs="Times New Roman"/>
@@ -571,6 +585,7 @@
         </w:rPr>
         <w:t>"</w:t>
       </w:r>
+      <w:proofErr w:type="spellStart"/>
       <w:r>
         <w:rPr>
           <w:rFonts w:ascii="Consolas" w:eastAsia="Times New Roman" w:hAnsi="Consolas" w:cs="Times New Roman"/>
@@ -619,7 +634,18 @@
           <w:szCs w:val="21"/>
           <w:lang w:eastAsia="en-AU"/>
         </w:rPr>
-        <w:t>Caesar Salad</w:t>
+        <w:t>Caesar</w:t>
+      </w:r>
+      <w:proofErr w:type="spellEnd"/>
+      <w:r>
+        <w:rPr>
+          <w:rFonts w:ascii="Consolas" w:eastAsia="Times New Roman" w:hAnsi="Consolas" w:cs="Times New Roman"/>
+          <w:color w:val="F1FA8C"/>
+          <w:sz w:val="21"/>
+          <w:szCs w:val="21"/>
+          <w:lang w:eastAsia="en-AU"/>
+        </w:rPr>
+        <w:t xml:space="preserve"> Salad</w:t>
       </w:r>
       <w:r>
         <w:rPr>
@@ -664,6 +690,7 @@
         </w:rPr>
         <w:t xml:space="preserve">        [</w:t>
       </w:r>
+      <w:proofErr w:type="spellStart"/>
       <w:r>
         <w:rPr>
           <w:rFonts w:ascii="Consolas" w:eastAsia="Times New Roman" w:hAnsi="Consolas" w:cs="Times New Roman"/>
@@ -676,6 +703,7 @@
         </w:rPr>
         <w:t>DataRow</w:t>
       </w:r>
+      <w:proofErr w:type="spellEnd"/>
       <w:r>
         <w:rPr>
           <w:rFonts w:ascii="Consolas" w:eastAsia="Times New Roman" w:hAnsi="Consolas" w:cs="Times New Roman"/>
@@ -789,6 +817,7 @@
         </w:rPr>
         <w:t xml:space="preserve">        [</w:t>
       </w:r>
+      <w:proofErr w:type="spellStart"/>
       <w:r>
         <w:rPr>
           <w:rFonts w:ascii="Consolas" w:eastAsia="Times New Roman" w:hAnsi="Consolas" w:cs="Times New Roman"/>
@@ -801,6 +830,7 @@
         </w:rPr>
         <w:t>DataRow</w:t>
       </w:r>
+      <w:proofErr w:type="spellEnd"/>
       <w:r>
         <w:rPr>
           <w:rFonts w:ascii="Consolas" w:eastAsia="Times New Roman" w:hAnsi="Consolas" w:cs="Times New Roman"/>
@@ -954,6 +984,7 @@
         </w:rPr>
         <w:t xml:space="preserve"> </w:t>
       </w:r>
+      <w:proofErr w:type="spellStart"/>
       <w:r>
         <w:rPr>
           <w:rFonts w:ascii="Consolas" w:eastAsia="Times New Roman" w:hAnsi="Consolas" w:cs="Times New Roman"/>
@@ -964,6 +995,7 @@
         </w:rPr>
         <w:t>TestNewMenuItem</w:t>
       </w:r>
+      <w:proofErr w:type="spellEnd"/>
       <w:r>
         <w:rPr>
           <w:rFonts w:ascii="Consolas" w:eastAsia="Times New Roman" w:hAnsi="Consolas" w:cs="Times New Roman"/>
@@ -1142,7 +1174,29 @@
           <w:szCs w:val="21"/>
           <w:lang w:eastAsia="en-AU"/>
         </w:rPr>
-        <w:t xml:space="preserve">() { TagName </w:t>
+        <w:t xml:space="preserve">() { </w:t>
+      </w:r>
+      <w:proofErr w:type="spellStart"/>
+      <w:r>
+        <w:rPr>
+          <w:rFonts w:ascii="Consolas" w:eastAsia="Times New Roman" w:hAnsi="Consolas" w:cs="Times New Roman"/>
+          <w:color w:val="F8F8F2"/>
+          <w:sz w:val="21"/>
+          <w:szCs w:val="21"/>
+          <w:lang w:eastAsia="en-AU"/>
+        </w:rPr>
+        <w:t>TagName</w:t>
+      </w:r>
+      <w:proofErr w:type="spellEnd"/>
+      <w:r>
+        <w:rPr>
+          <w:rFonts w:ascii="Consolas" w:eastAsia="Times New Roman" w:hAnsi="Consolas" w:cs="Times New Roman"/>
+          <w:color w:val="F8F8F2"/>
+          <w:sz w:val="21"/>
+          <w:szCs w:val="21"/>
+          <w:lang w:eastAsia="en-AU"/>
+        </w:rPr>
+        <w:t xml:space="preserve"> </w:t>
       </w:r>
       <w:r>
         <w:rPr>
@@ -1162,7 +1216,29 @@
           <w:szCs w:val="21"/>
           <w:lang w:eastAsia="en-AU"/>
         </w:rPr>
-        <w:t xml:space="preserve"> a, MenuName </w:t>
+        <w:t xml:space="preserve"> a, </w:t>
+      </w:r>
+      <w:proofErr w:type="spellStart"/>
+      <w:r>
+        <w:rPr>
+          <w:rFonts w:ascii="Consolas" w:eastAsia="Times New Roman" w:hAnsi="Consolas" w:cs="Times New Roman"/>
+          <w:color w:val="F8F8F2"/>
+          <w:sz w:val="21"/>
+          <w:szCs w:val="21"/>
+          <w:lang w:eastAsia="en-AU"/>
+        </w:rPr>
+        <w:t>MenuName</w:t>
+      </w:r>
+      <w:proofErr w:type="spellEnd"/>
+      <w:r>
+        <w:rPr>
+          <w:rFonts w:ascii="Consolas" w:eastAsia="Times New Roman" w:hAnsi="Consolas" w:cs="Times New Roman"/>
+          <w:color w:val="F8F8F2"/>
+          <w:sz w:val="21"/>
+          <w:szCs w:val="21"/>
+          <w:lang w:eastAsia="en-AU"/>
+        </w:rPr>
+        <w:t xml:space="preserve"> </w:t>
       </w:r>
       <w:r>
         <w:rPr>
@@ -1218,7 +1294,18 @@
           <w:szCs w:val="21"/>
           <w:lang w:eastAsia="en-AU"/>
         </w:rPr>
-        <w:t xml:space="preserve">            Assert.</w:t>
+        <w:t xml:space="preserve">            </w:t>
+      </w:r>
+      <w:proofErr w:type="spellStart"/>
+      <w:r>
+        <w:rPr>
+          <w:rFonts w:ascii="Consolas" w:eastAsia="Times New Roman" w:hAnsi="Consolas" w:cs="Times New Roman"/>
+          <w:color w:val="F8F8F2"/>
+          <w:sz w:val="21"/>
+          <w:szCs w:val="21"/>
+          <w:lang w:eastAsia="en-AU"/>
+        </w:rPr>
+        <w:t>Assert.</w:t>
       </w:r>
       <w:r>
         <w:rPr>
@@ -1230,38 +1317,72 @@
         </w:rPr>
         <w:t>AreEqual</w:t>
       </w:r>
-      <w:r>
-        <w:rPr>
-          <w:rFonts w:ascii="Consolas" w:eastAsia="Times New Roman" w:hAnsi="Consolas" w:cs="Times New Roman"/>
-          <w:color w:val="F8F8F2"/>
-          <w:sz w:val="21"/>
-          <w:szCs w:val="21"/>
-          <w:lang w:eastAsia="en-AU"/>
-        </w:rPr>
-        <w:t>(a, T.TagName);</w:t>
-      </w:r>
-    </w:p>
-    <w:p>
-      <w:pPr>
-        <w:shd w:val="clear" w:color="auto" w:fill="282A36"/>
-        <w:spacing w:after="0" w:line="285" w:lineRule="atLeast"/>
-        <w:rPr>
-          <w:rFonts w:ascii="Consolas" w:eastAsia="Times New Roman" w:hAnsi="Consolas" w:cs="Times New Roman"/>
-          <w:color w:val="F8F8F2"/>
-          <w:sz w:val="21"/>
-          <w:szCs w:val="21"/>
-          <w:lang w:eastAsia="en-AU"/>
-        </w:rPr>
-      </w:pPr>
-      <w:r>
-        <w:rPr>
-          <w:rFonts w:ascii="Consolas" w:eastAsia="Times New Roman" w:hAnsi="Consolas" w:cs="Times New Roman"/>
-          <w:color w:val="F8F8F2"/>
-          <w:sz w:val="21"/>
-          <w:szCs w:val="21"/>
-          <w:lang w:eastAsia="en-AU"/>
-        </w:rPr>
-        <w:t xml:space="preserve">            Assert.</w:t>
+      <w:proofErr w:type="spellEnd"/>
+      <w:r>
+        <w:rPr>
+          <w:rFonts w:ascii="Consolas" w:eastAsia="Times New Roman" w:hAnsi="Consolas" w:cs="Times New Roman"/>
+          <w:color w:val="F8F8F2"/>
+          <w:sz w:val="21"/>
+          <w:szCs w:val="21"/>
+          <w:lang w:eastAsia="en-AU"/>
+        </w:rPr>
+        <w:t xml:space="preserve">(a, </w:t>
+      </w:r>
+      <w:proofErr w:type="spellStart"/>
+      <w:r>
+        <w:rPr>
+          <w:rFonts w:ascii="Consolas" w:eastAsia="Times New Roman" w:hAnsi="Consolas" w:cs="Times New Roman"/>
+          <w:color w:val="F8F8F2"/>
+          <w:sz w:val="21"/>
+          <w:szCs w:val="21"/>
+          <w:lang w:eastAsia="en-AU"/>
+        </w:rPr>
+        <w:t>T.TagName</w:t>
+      </w:r>
+      <w:proofErr w:type="spellEnd"/>
+      <w:r>
+        <w:rPr>
+          <w:rFonts w:ascii="Consolas" w:eastAsia="Times New Roman" w:hAnsi="Consolas" w:cs="Times New Roman"/>
+          <w:color w:val="F8F8F2"/>
+          <w:sz w:val="21"/>
+          <w:szCs w:val="21"/>
+          <w:lang w:eastAsia="en-AU"/>
+        </w:rPr>
+        <w:t>);</w:t>
+      </w:r>
+    </w:p>
+    <w:p>
+      <w:pPr>
+        <w:shd w:val="clear" w:color="auto" w:fill="282A36"/>
+        <w:spacing w:after="0" w:line="285" w:lineRule="atLeast"/>
+        <w:rPr>
+          <w:rFonts w:ascii="Consolas" w:eastAsia="Times New Roman" w:hAnsi="Consolas" w:cs="Times New Roman"/>
+          <w:color w:val="F8F8F2"/>
+          <w:sz w:val="21"/>
+          <w:szCs w:val="21"/>
+          <w:lang w:eastAsia="en-AU"/>
+        </w:rPr>
+      </w:pPr>
+      <w:r>
+        <w:rPr>
+          <w:rFonts w:ascii="Consolas" w:eastAsia="Times New Roman" w:hAnsi="Consolas" w:cs="Times New Roman"/>
+          <w:color w:val="F8F8F2"/>
+          <w:sz w:val="21"/>
+          <w:szCs w:val="21"/>
+          <w:lang w:eastAsia="en-AU"/>
+        </w:rPr>
+        <w:t xml:space="preserve">            </w:t>
+      </w:r>
+      <w:proofErr w:type="spellStart"/>
+      <w:r>
+        <w:rPr>
+          <w:rFonts w:ascii="Consolas" w:eastAsia="Times New Roman" w:hAnsi="Consolas" w:cs="Times New Roman"/>
+          <w:color w:val="F8F8F2"/>
+          <w:sz w:val="21"/>
+          <w:szCs w:val="21"/>
+          <w:lang w:eastAsia="en-AU"/>
+        </w:rPr>
+        <w:t>Assert.</w:t>
       </w:r>
       <w:r>
         <w:rPr>
@@ -1273,15 +1394,38 @@
         </w:rPr>
         <w:t>AreEqual</w:t>
       </w:r>
-      <w:r>
-        <w:rPr>
-          <w:rFonts w:ascii="Consolas" w:eastAsia="Times New Roman" w:hAnsi="Consolas" w:cs="Times New Roman"/>
-          <w:color w:val="F8F8F2"/>
-          <w:sz w:val="21"/>
-          <w:szCs w:val="21"/>
-          <w:lang w:eastAsia="en-AU"/>
-        </w:rPr>
-        <w:t>(b, T.MenuName);</w:t>
+      <w:proofErr w:type="spellEnd"/>
+      <w:r>
+        <w:rPr>
+          <w:rFonts w:ascii="Consolas" w:eastAsia="Times New Roman" w:hAnsi="Consolas" w:cs="Times New Roman"/>
+          <w:color w:val="F8F8F2"/>
+          <w:sz w:val="21"/>
+          <w:szCs w:val="21"/>
+          <w:lang w:eastAsia="en-AU"/>
+        </w:rPr>
+        <w:t xml:space="preserve">(b, </w:t>
+      </w:r>
+      <w:proofErr w:type="spellStart"/>
+      <w:r>
+        <w:rPr>
+          <w:rFonts w:ascii="Consolas" w:eastAsia="Times New Roman" w:hAnsi="Consolas" w:cs="Times New Roman"/>
+          <w:color w:val="F8F8F2"/>
+          <w:sz w:val="21"/>
+          <w:szCs w:val="21"/>
+          <w:lang w:eastAsia="en-AU"/>
+        </w:rPr>
+        <w:t>T.MenuName</w:t>
+      </w:r>
+      <w:proofErr w:type="spellEnd"/>
+      <w:r>
+        <w:rPr>
+          <w:rFonts w:ascii="Consolas" w:eastAsia="Times New Roman" w:hAnsi="Consolas" w:cs="Times New Roman"/>
+          <w:color w:val="F8F8F2"/>
+          <w:sz w:val="21"/>
+          <w:szCs w:val="21"/>
+          <w:lang w:eastAsia="en-AU"/>
+        </w:rPr>
+        <w:t>);</w:t>
       </w:r>
     </w:p>
     <w:p>
@@ -1350,7 +1494,18 @@
           <w:szCs w:val="21"/>
           <w:lang w:eastAsia="en-AU"/>
         </w:rPr>
-        <w:t xml:space="preserve">            Assert.</w:t>
+        <w:t xml:space="preserve">            </w:t>
+      </w:r>
+      <w:proofErr w:type="spellStart"/>
+      <w:r>
+        <w:rPr>
+          <w:rFonts w:ascii="Consolas" w:eastAsia="Times New Roman" w:hAnsi="Consolas" w:cs="Times New Roman"/>
+          <w:color w:val="F8F8F2"/>
+          <w:sz w:val="21"/>
+          <w:szCs w:val="21"/>
+          <w:lang w:eastAsia="en-AU"/>
+        </w:rPr>
+        <w:t>Assert.</w:t>
       </w:r>
       <w:r>
         <w:rPr>
@@ -1362,15 +1517,38 @@
         </w:rPr>
         <w:t>IsNotNull</w:t>
       </w:r>
-      <w:r>
-        <w:rPr>
-          <w:rFonts w:ascii="Consolas" w:eastAsia="Times New Roman" w:hAnsi="Consolas" w:cs="Times New Roman"/>
-          <w:color w:val="F8F8F2"/>
-          <w:sz w:val="21"/>
-          <w:szCs w:val="21"/>
-          <w:lang w:eastAsia="en-AU"/>
-        </w:rPr>
-        <w:t>(T.TagName);</w:t>
+      <w:proofErr w:type="spellEnd"/>
+      <w:r>
+        <w:rPr>
+          <w:rFonts w:ascii="Consolas" w:eastAsia="Times New Roman" w:hAnsi="Consolas" w:cs="Times New Roman"/>
+          <w:color w:val="F8F8F2"/>
+          <w:sz w:val="21"/>
+          <w:szCs w:val="21"/>
+          <w:lang w:eastAsia="en-AU"/>
+        </w:rPr>
+        <w:t>(</w:t>
+      </w:r>
+      <w:proofErr w:type="spellStart"/>
+      <w:r>
+        <w:rPr>
+          <w:rFonts w:ascii="Consolas" w:eastAsia="Times New Roman" w:hAnsi="Consolas" w:cs="Times New Roman"/>
+          <w:color w:val="F8F8F2"/>
+          <w:sz w:val="21"/>
+          <w:szCs w:val="21"/>
+          <w:lang w:eastAsia="en-AU"/>
+        </w:rPr>
+        <w:t>T.TagName</w:t>
+      </w:r>
+      <w:proofErr w:type="spellEnd"/>
+      <w:r>
+        <w:rPr>
+          <w:rFonts w:ascii="Consolas" w:eastAsia="Times New Roman" w:hAnsi="Consolas" w:cs="Times New Roman"/>
+          <w:color w:val="F8F8F2"/>
+          <w:sz w:val="21"/>
+          <w:szCs w:val="21"/>
+          <w:lang w:eastAsia="en-AU"/>
+        </w:rPr>
+        <w:t>);</w:t>
       </w:r>
     </w:p>
     <w:p>
@@ -1431,6 +1609,7 @@
         </w:rPr>
         <w:t xml:space="preserve">        [</w:t>
       </w:r>
+      <w:proofErr w:type="spellStart"/>
       <w:r>
         <w:rPr>
           <w:rFonts w:ascii="Consolas" w:eastAsia="Times New Roman" w:hAnsi="Consolas" w:cs="Times New Roman"/>
@@ -1443,6 +1622,7 @@
         </w:rPr>
         <w:t>TestMethod</w:t>
       </w:r>
+      <w:proofErr w:type="spellEnd"/>
       <w:r>
         <w:rPr>
           <w:rFonts w:ascii="Consolas" w:eastAsia="Times New Roman" w:hAnsi="Consolas" w:cs="Times New Roman"/>
@@ -1516,6 +1696,7 @@
         </w:rPr>
         <w:t xml:space="preserve"> </w:t>
       </w:r>
+      <w:proofErr w:type="spellStart"/>
       <w:r>
         <w:rPr>
           <w:rFonts w:ascii="Consolas" w:eastAsia="Times New Roman" w:hAnsi="Consolas" w:cs="Times New Roman"/>
@@ -1526,6 +1707,7 @@
         </w:rPr>
         <w:t>TestMenuItemRequired</w:t>
       </w:r>
+      <w:proofErr w:type="spellEnd"/>
       <w:r>
         <w:rPr>
           <w:rFonts w:ascii="Consolas" w:eastAsia="Times New Roman" w:hAnsi="Consolas" w:cs="Times New Roman"/>
@@ -1664,8 +1846,20 @@
           <w:szCs w:val="21"/>
           <w:lang w:eastAsia="en-AU"/>
         </w:rPr>
-        <w:t>() { MenuName</w:t>
-      </w:r>
+        <w:t xml:space="preserve">() { </w:t>
+      </w:r>
+      <w:proofErr w:type="spellStart"/>
+      <w:r>
+        <w:rPr>
+          <w:rFonts w:ascii="Consolas" w:eastAsia="Times New Roman" w:hAnsi="Consolas" w:cs="Times New Roman"/>
+          <w:color w:val="F8F8F2"/>
+          <w:sz w:val="21"/>
+          <w:szCs w:val="21"/>
+          <w:lang w:eastAsia="en-AU"/>
+        </w:rPr>
+        <w:t>MenuName</w:t>
+      </w:r>
+      <w:proofErr w:type="spellEnd"/>
       <w:r>
         <w:rPr>
           <w:rFonts w:ascii="Consolas" w:eastAsia="Times New Roman" w:hAnsi="Consolas" w:cs="Times New Roman"/>
@@ -1686,6 +1880,7 @@
         </w:rPr>
         <w:t>"</w:t>
       </w:r>
+      <w:proofErr w:type="spellStart"/>
       <w:r>
         <w:rPr>
           <w:rFonts w:ascii="Consolas" w:eastAsia="Times New Roman" w:hAnsi="Consolas" w:cs="Times New Roman"/>
@@ -1696,6 +1891,7 @@
         </w:rPr>
         <w:t>SomeMenu</w:t>
       </w:r>
+      <w:proofErr w:type="spellEnd"/>
       <w:r>
         <w:rPr>
           <w:rFonts w:ascii="Consolas" w:eastAsia="Times New Roman" w:hAnsi="Consolas" w:cs="Times New Roman"/>
@@ -1750,7 +1946,18 @@
           <w:szCs w:val="21"/>
           <w:lang w:eastAsia="en-AU"/>
         </w:rPr>
-        <w:t xml:space="preserve">            Assert.</w:t>
+        <w:t xml:space="preserve">            </w:t>
+      </w:r>
+      <w:proofErr w:type="spellStart"/>
+      <w:r>
+        <w:rPr>
+          <w:rFonts w:ascii="Consolas" w:eastAsia="Times New Roman" w:hAnsi="Consolas" w:cs="Times New Roman"/>
+          <w:color w:val="F8F8F2"/>
+          <w:sz w:val="21"/>
+          <w:szCs w:val="21"/>
+          <w:lang w:eastAsia="en-AU"/>
+        </w:rPr>
+        <w:t>Assert.</w:t>
       </w:r>
       <w:r>
         <w:rPr>
@@ -1762,15 +1969,38 @@
         </w:rPr>
         <w:t>IsNotNull</w:t>
       </w:r>
-      <w:r>
-        <w:rPr>
-          <w:rFonts w:ascii="Consolas" w:eastAsia="Times New Roman" w:hAnsi="Consolas" w:cs="Times New Roman"/>
-          <w:color w:val="F8F8F2"/>
-          <w:sz w:val="21"/>
-          <w:szCs w:val="21"/>
-          <w:lang w:eastAsia="en-AU"/>
-        </w:rPr>
-        <w:t>(T.TagName);</w:t>
+      <w:proofErr w:type="spellEnd"/>
+      <w:r>
+        <w:rPr>
+          <w:rFonts w:ascii="Consolas" w:eastAsia="Times New Roman" w:hAnsi="Consolas" w:cs="Times New Roman"/>
+          <w:color w:val="F8F8F2"/>
+          <w:sz w:val="21"/>
+          <w:szCs w:val="21"/>
+          <w:lang w:eastAsia="en-AU"/>
+        </w:rPr>
+        <w:t>(</w:t>
+      </w:r>
+      <w:proofErr w:type="spellStart"/>
+      <w:r>
+        <w:rPr>
+          <w:rFonts w:ascii="Consolas" w:eastAsia="Times New Roman" w:hAnsi="Consolas" w:cs="Times New Roman"/>
+          <w:color w:val="F8F8F2"/>
+          <w:sz w:val="21"/>
+          <w:szCs w:val="21"/>
+          <w:lang w:eastAsia="en-AU"/>
+        </w:rPr>
+        <w:t>T.TagName</w:t>
+      </w:r>
+      <w:proofErr w:type="spellEnd"/>
+      <w:r>
+        <w:rPr>
+          <w:rFonts w:ascii="Consolas" w:eastAsia="Times New Roman" w:hAnsi="Consolas" w:cs="Times New Roman"/>
+          <w:color w:val="F8F8F2"/>
+          <w:sz w:val="21"/>
+          <w:szCs w:val="21"/>
+          <w:lang w:eastAsia="en-AU"/>
+        </w:rPr>
+        <w:t>);</w:t>
       </w:r>
     </w:p>
     <w:p>
@@ -1845,16 +2075,1782 @@
     <w:p>
       <w:r>
         <w:lastRenderedPageBreak/>
-        <w:t>Kevin has already defined some unit tests to develop around, opening up RESTFull I can implement the tag system to satisfy these tests:</w:t>
+        <w:t xml:space="preserve">Kevin has already defined some unit tests to develop around, </w:t>
+      </w:r>
+      <w:r>
+        <w:t>opening</w:t>
+      </w:r>
+      <w:r>
+        <w:t xml:space="preserve"> </w:t>
+      </w:r>
+      <w:proofErr w:type="spellStart"/>
+      <w:r>
+        <w:t>RESTFull</w:t>
+      </w:r>
+      <w:proofErr w:type="spellEnd"/>
+      <w:r>
+        <w:t xml:space="preserve"> I can implement the tag system to satisfy these tests:</w:t>
+      </w:r>
+    </w:p>
+    <w:p>
+      <w:pPr>
+        <w:shd w:val="clear" w:color="auto" w:fill="282A36"/>
+        <w:spacing w:after="0" w:line="285" w:lineRule="atLeast"/>
+        <w:rPr>
+          <w:rFonts w:ascii="Consolas" w:eastAsia="Times New Roman" w:hAnsi="Consolas" w:cs="Times New Roman"/>
+          <w:color w:val="F8F8F2"/>
+          <w:sz w:val="21"/>
+          <w:szCs w:val="21"/>
+          <w:lang w:eastAsia="en-AU"/>
+        </w:rPr>
+      </w:pPr>
+      <w:r>
+        <w:rPr>
+          <w:rFonts w:ascii="Consolas" w:eastAsia="Times New Roman" w:hAnsi="Consolas" w:cs="Times New Roman"/>
+          <w:color w:val="FF79C6"/>
+          <w:sz w:val="21"/>
+          <w:szCs w:val="21"/>
+          <w:lang w:eastAsia="en-AU"/>
+        </w:rPr>
+        <w:t>namespace</w:t>
+      </w:r>
+      <w:r>
+        <w:rPr>
+          <w:rFonts w:ascii="Consolas" w:eastAsia="Times New Roman" w:hAnsi="Consolas" w:cs="Times New Roman"/>
+          <w:color w:val="F8F8F2"/>
+          <w:sz w:val="21"/>
+          <w:szCs w:val="21"/>
+          <w:lang w:eastAsia="en-AU"/>
+        </w:rPr>
+        <w:t xml:space="preserve"> </w:t>
+      </w:r>
+      <w:proofErr w:type="spellStart"/>
+      <w:r>
+        <w:rPr>
+          <w:rFonts w:ascii="Consolas" w:eastAsia="Times New Roman" w:hAnsi="Consolas" w:cs="Times New Roman"/>
+          <w:i/>
+          <w:iCs/>
+          <w:color w:val="8BE9FD"/>
+          <w:sz w:val="21"/>
+          <w:szCs w:val="21"/>
+          <w:lang w:eastAsia="en-AU"/>
+        </w:rPr>
+        <w:t>RESTFull</w:t>
+      </w:r>
+      <w:r>
+        <w:rPr>
+          <w:rFonts w:ascii="Consolas" w:eastAsia="Times New Roman" w:hAnsi="Consolas" w:cs="Times New Roman"/>
+          <w:color w:val="F8F8F2"/>
+          <w:sz w:val="21"/>
+          <w:szCs w:val="21"/>
+          <w:lang w:eastAsia="en-AU"/>
+        </w:rPr>
+        <w:t>.</w:t>
+      </w:r>
+      <w:r>
+        <w:rPr>
+          <w:rFonts w:ascii="Consolas" w:eastAsia="Times New Roman" w:hAnsi="Consolas" w:cs="Times New Roman"/>
+          <w:i/>
+          <w:iCs/>
+          <w:color w:val="8BE9FD"/>
+          <w:sz w:val="21"/>
+          <w:szCs w:val="21"/>
+          <w:lang w:eastAsia="en-AU"/>
+        </w:rPr>
+        <w:t>Models</w:t>
+      </w:r>
+      <w:proofErr w:type="spellEnd"/>
+    </w:p>
+    <w:p>
+      <w:pPr>
+        <w:shd w:val="clear" w:color="auto" w:fill="282A36"/>
+        <w:spacing w:after="0" w:line="285" w:lineRule="atLeast"/>
+        <w:rPr>
+          <w:rFonts w:ascii="Consolas" w:eastAsia="Times New Roman" w:hAnsi="Consolas" w:cs="Times New Roman"/>
+          <w:color w:val="F8F8F2"/>
+          <w:sz w:val="21"/>
+          <w:szCs w:val="21"/>
+          <w:lang w:eastAsia="en-AU"/>
+        </w:rPr>
+      </w:pPr>
+      <w:r>
+        <w:rPr>
+          <w:rFonts w:ascii="Consolas" w:eastAsia="Times New Roman" w:hAnsi="Consolas" w:cs="Times New Roman"/>
+          <w:color w:val="F8F8F2"/>
+          <w:sz w:val="21"/>
+          <w:szCs w:val="21"/>
+          <w:lang w:eastAsia="en-AU"/>
+        </w:rPr>
+        <w:t>{</w:t>
+      </w:r>
+    </w:p>
+    <w:p>
+      <w:pPr>
+        <w:shd w:val="clear" w:color="auto" w:fill="282A36"/>
+        <w:spacing w:after="0" w:line="285" w:lineRule="atLeast"/>
+        <w:rPr>
+          <w:rFonts w:ascii="Consolas" w:eastAsia="Times New Roman" w:hAnsi="Consolas" w:cs="Times New Roman"/>
+          <w:color w:val="F8F8F2"/>
+          <w:sz w:val="21"/>
+          <w:szCs w:val="21"/>
+          <w:lang w:eastAsia="en-AU"/>
+        </w:rPr>
+      </w:pPr>
+      <w:r>
+        <w:rPr>
+          <w:rFonts w:ascii="Consolas" w:eastAsia="Times New Roman" w:hAnsi="Consolas" w:cs="Times New Roman"/>
+          <w:color w:val="F8F8F2"/>
+          <w:sz w:val="21"/>
+          <w:szCs w:val="21"/>
+          <w:lang w:eastAsia="en-AU"/>
+        </w:rPr>
+        <w:t xml:space="preserve">    </w:t>
+      </w:r>
+      <w:r>
+        <w:rPr>
+          <w:rFonts w:ascii="Consolas" w:eastAsia="Times New Roman" w:hAnsi="Consolas" w:cs="Times New Roman"/>
+          <w:color w:val="6272A4"/>
+          <w:sz w:val="21"/>
+          <w:szCs w:val="21"/>
+          <w:lang w:eastAsia="en-AU"/>
+        </w:rPr>
+        <w:t>///&lt;</w:t>
+      </w:r>
+      <w:r>
+        <w:rPr>
+          <w:rFonts w:ascii="Consolas" w:eastAsia="Times New Roman" w:hAnsi="Consolas" w:cs="Times New Roman"/>
+          <w:color w:val="FF79C6"/>
+          <w:sz w:val="21"/>
+          <w:szCs w:val="21"/>
+          <w:lang w:eastAsia="en-AU"/>
+        </w:rPr>
+        <w:t>summary</w:t>
+      </w:r>
+      <w:r>
+        <w:rPr>
+          <w:rFonts w:ascii="Consolas" w:eastAsia="Times New Roman" w:hAnsi="Consolas" w:cs="Times New Roman"/>
+          <w:color w:val="6272A4"/>
+          <w:sz w:val="21"/>
+          <w:szCs w:val="21"/>
+          <w:lang w:eastAsia="en-AU"/>
+        </w:rPr>
+        <w:t>&gt;</w:t>
+      </w:r>
+    </w:p>
+    <w:p>
+      <w:pPr>
+        <w:shd w:val="clear" w:color="auto" w:fill="282A36"/>
+        <w:spacing w:after="0" w:line="285" w:lineRule="atLeast"/>
+        <w:rPr>
+          <w:rFonts w:ascii="Consolas" w:eastAsia="Times New Roman" w:hAnsi="Consolas" w:cs="Times New Roman"/>
+          <w:color w:val="F8F8F2"/>
+          <w:sz w:val="21"/>
+          <w:szCs w:val="21"/>
+          <w:lang w:eastAsia="en-AU"/>
+        </w:rPr>
+      </w:pPr>
+      <w:r>
+        <w:rPr>
+          <w:rFonts w:ascii="Consolas" w:eastAsia="Times New Roman" w:hAnsi="Consolas" w:cs="Times New Roman"/>
+          <w:color w:val="F8F8F2"/>
+          <w:sz w:val="21"/>
+          <w:szCs w:val="21"/>
+          <w:lang w:eastAsia="en-AU"/>
+        </w:rPr>
+        <w:t xml:space="preserve">    </w:t>
+      </w:r>
+      <w:r>
+        <w:rPr>
+          <w:rFonts w:ascii="Consolas" w:eastAsia="Times New Roman" w:hAnsi="Consolas" w:cs="Times New Roman"/>
+          <w:color w:val="6272A4"/>
+          <w:sz w:val="21"/>
+          <w:szCs w:val="21"/>
+          <w:lang w:eastAsia="en-AU"/>
+        </w:rPr>
+        <w:t>/// Tags are used to link food items with a certain "food based category"</w:t>
+      </w:r>
+    </w:p>
+    <w:p>
+      <w:pPr>
+        <w:shd w:val="clear" w:color="auto" w:fill="282A36"/>
+        <w:spacing w:after="0" w:line="285" w:lineRule="atLeast"/>
+        <w:rPr>
+          <w:rFonts w:ascii="Consolas" w:eastAsia="Times New Roman" w:hAnsi="Consolas" w:cs="Times New Roman"/>
+          <w:color w:val="F8F8F2"/>
+          <w:sz w:val="21"/>
+          <w:szCs w:val="21"/>
+          <w:lang w:eastAsia="en-AU"/>
+        </w:rPr>
+      </w:pPr>
+      <w:r>
+        <w:rPr>
+          <w:rFonts w:ascii="Consolas" w:eastAsia="Times New Roman" w:hAnsi="Consolas" w:cs="Times New Roman"/>
+          <w:color w:val="F8F8F2"/>
+          <w:sz w:val="21"/>
+          <w:szCs w:val="21"/>
+          <w:lang w:eastAsia="en-AU"/>
+        </w:rPr>
+        <w:t xml:space="preserve">    </w:t>
+      </w:r>
+      <w:r>
+        <w:rPr>
+          <w:rFonts w:ascii="Consolas" w:eastAsia="Times New Roman" w:hAnsi="Consolas" w:cs="Times New Roman"/>
+          <w:color w:val="6272A4"/>
+          <w:sz w:val="21"/>
+          <w:szCs w:val="21"/>
+          <w:lang w:eastAsia="en-AU"/>
+        </w:rPr>
+        <w:t>///&lt;/</w:t>
+      </w:r>
+      <w:r>
+        <w:rPr>
+          <w:rFonts w:ascii="Consolas" w:eastAsia="Times New Roman" w:hAnsi="Consolas" w:cs="Times New Roman"/>
+          <w:color w:val="FF79C6"/>
+          <w:sz w:val="21"/>
+          <w:szCs w:val="21"/>
+          <w:lang w:eastAsia="en-AU"/>
+        </w:rPr>
+        <w:t>summary</w:t>
+      </w:r>
+      <w:r>
+        <w:rPr>
+          <w:rFonts w:ascii="Consolas" w:eastAsia="Times New Roman" w:hAnsi="Consolas" w:cs="Times New Roman"/>
+          <w:color w:val="6272A4"/>
+          <w:sz w:val="21"/>
+          <w:szCs w:val="21"/>
+          <w:lang w:eastAsia="en-AU"/>
+        </w:rPr>
+        <w:t>&gt;</w:t>
+      </w:r>
+    </w:p>
+    <w:p>
+      <w:pPr>
+        <w:shd w:val="clear" w:color="auto" w:fill="282A36"/>
+        <w:spacing w:after="0" w:line="285" w:lineRule="atLeast"/>
+        <w:rPr>
+          <w:rFonts w:ascii="Consolas" w:eastAsia="Times New Roman" w:hAnsi="Consolas" w:cs="Times New Roman"/>
+          <w:color w:val="F8F8F2"/>
+          <w:sz w:val="21"/>
+          <w:szCs w:val="21"/>
+          <w:lang w:eastAsia="en-AU"/>
+        </w:rPr>
+      </w:pPr>
+      <w:r>
+        <w:rPr>
+          <w:rFonts w:ascii="Consolas" w:eastAsia="Times New Roman" w:hAnsi="Consolas" w:cs="Times New Roman"/>
+          <w:color w:val="F8F8F2"/>
+          <w:sz w:val="21"/>
+          <w:szCs w:val="21"/>
+          <w:lang w:eastAsia="en-AU"/>
+        </w:rPr>
+        <w:t xml:space="preserve">    </w:t>
+      </w:r>
+      <w:r>
+        <w:rPr>
+          <w:rFonts w:ascii="Consolas" w:eastAsia="Times New Roman" w:hAnsi="Consolas" w:cs="Times New Roman"/>
+          <w:color w:val="FF79C6"/>
+          <w:sz w:val="21"/>
+          <w:szCs w:val="21"/>
+          <w:lang w:eastAsia="en-AU"/>
+        </w:rPr>
+        <w:t>public</w:t>
+      </w:r>
+      <w:r>
+        <w:rPr>
+          <w:rFonts w:ascii="Consolas" w:eastAsia="Times New Roman" w:hAnsi="Consolas" w:cs="Times New Roman"/>
+          <w:color w:val="F8F8F2"/>
+          <w:sz w:val="21"/>
+          <w:szCs w:val="21"/>
+          <w:lang w:eastAsia="en-AU"/>
+        </w:rPr>
+        <w:t xml:space="preserve"> </w:t>
+      </w:r>
+      <w:r>
+        <w:rPr>
+          <w:rFonts w:ascii="Consolas" w:eastAsia="Times New Roman" w:hAnsi="Consolas" w:cs="Times New Roman"/>
+          <w:color w:val="FF79C6"/>
+          <w:sz w:val="21"/>
+          <w:szCs w:val="21"/>
+          <w:lang w:eastAsia="en-AU"/>
+        </w:rPr>
+        <w:t>class</w:t>
+      </w:r>
+      <w:r>
+        <w:rPr>
+          <w:rFonts w:ascii="Consolas" w:eastAsia="Times New Roman" w:hAnsi="Consolas" w:cs="Times New Roman"/>
+          <w:color w:val="F8F8F2"/>
+          <w:sz w:val="21"/>
+          <w:szCs w:val="21"/>
+          <w:lang w:eastAsia="en-AU"/>
+        </w:rPr>
+        <w:t xml:space="preserve"> </w:t>
+      </w:r>
+      <w:r>
+        <w:rPr>
+          <w:rFonts w:ascii="Consolas" w:eastAsia="Times New Roman" w:hAnsi="Consolas" w:cs="Times New Roman"/>
+          <w:i/>
+          <w:iCs/>
+          <w:color w:val="8BE9FD"/>
+          <w:sz w:val="21"/>
+          <w:szCs w:val="21"/>
+          <w:lang w:eastAsia="en-AU"/>
+        </w:rPr>
+        <w:t>Tag</w:t>
+      </w:r>
+    </w:p>
+    <w:p>
+      <w:pPr>
+        <w:shd w:val="clear" w:color="auto" w:fill="282A36"/>
+        <w:spacing w:after="0" w:line="285" w:lineRule="atLeast"/>
+        <w:rPr>
+          <w:rFonts w:ascii="Consolas" w:eastAsia="Times New Roman" w:hAnsi="Consolas" w:cs="Times New Roman"/>
+          <w:color w:val="F8F8F2"/>
+          <w:sz w:val="21"/>
+          <w:szCs w:val="21"/>
+          <w:lang w:eastAsia="en-AU"/>
+        </w:rPr>
+      </w:pPr>
+      <w:r>
+        <w:rPr>
+          <w:rFonts w:ascii="Consolas" w:eastAsia="Times New Roman" w:hAnsi="Consolas" w:cs="Times New Roman"/>
+          <w:color w:val="F8F8F2"/>
+          <w:sz w:val="21"/>
+          <w:szCs w:val="21"/>
+          <w:lang w:eastAsia="en-AU"/>
+        </w:rPr>
+        <w:t xml:space="preserve">    {</w:t>
+      </w:r>
+    </w:p>
+    <w:p>
+      <w:pPr>
+        <w:shd w:val="clear" w:color="auto" w:fill="282A36"/>
+        <w:spacing w:after="0" w:line="285" w:lineRule="atLeast"/>
+        <w:rPr>
+          <w:rFonts w:ascii="Consolas" w:eastAsia="Times New Roman" w:hAnsi="Consolas" w:cs="Times New Roman"/>
+          <w:color w:val="F8F8F2"/>
+          <w:sz w:val="21"/>
+          <w:szCs w:val="21"/>
+          <w:lang w:eastAsia="en-AU"/>
+        </w:rPr>
+      </w:pPr>
+      <w:r>
+        <w:rPr>
+          <w:rFonts w:ascii="Consolas" w:eastAsia="Times New Roman" w:hAnsi="Consolas" w:cs="Times New Roman"/>
+          <w:color w:val="F8F8F2"/>
+          <w:sz w:val="21"/>
+          <w:szCs w:val="21"/>
+          <w:lang w:eastAsia="en-AU"/>
+        </w:rPr>
+        <w:t xml:space="preserve">        </w:t>
+      </w:r>
+      <w:r>
+        <w:rPr>
+          <w:rFonts w:ascii="Consolas" w:eastAsia="Times New Roman" w:hAnsi="Consolas" w:cs="Times New Roman"/>
+          <w:color w:val="FF79C6"/>
+          <w:sz w:val="21"/>
+          <w:szCs w:val="21"/>
+          <w:lang w:eastAsia="en-AU"/>
+        </w:rPr>
+        <w:t>public</w:t>
+      </w:r>
+      <w:r>
+        <w:rPr>
+          <w:rFonts w:ascii="Consolas" w:eastAsia="Times New Roman" w:hAnsi="Consolas" w:cs="Times New Roman"/>
+          <w:color w:val="F8F8F2"/>
+          <w:sz w:val="21"/>
+          <w:szCs w:val="21"/>
+          <w:lang w:eastAsia="en-AU"/>
+        </w:rPr>
+        <w:t xml:space="preserve"> </w:t>
+      </w:r>
+      <w:r>
+        <w:rPr>
+          <w:rFonts w:ascii="Consolas" w:eastAsia="Times New Roman" w:hAnsi="Consolas" w:cs="Times New Roman"/>
+          <w:color w:val="FF79C6"/>
+          <w:sz w:val="21"/>
+          <w:szCs w:val="21"/>
+          <w:lang w:eastAsia="en-AU"/>
+        </w:rPr>
+        <w:t>string</w:t>
+      </w:r>
+      <w:r>
+        <w:rPr>
+          <w:rFonts w:ascii="Consolas" w:eastAsia="Times New Roman" w:hAnsi="Consolas" w:cs="Times New Roman"/>
+          <w:color w:val="F8F8F2"/>
+          <w:sz w:val="21"/>
+          <w:szCs w:val="21"/>
+          <w:lang w:eastAsia="en-AU"/>
+        </w:rPr>
+        <w:t xml:space="preserve"> </w:t>
+      </w:r>
+      <w:proofErr w:type="spellStart"/>
+      <w:r>
+        <w:rPr>
+          <w:rFonts w:ascii="Consolas" w:eastAsia="Times New Roman" w:hAnsi="Consolas" w:cs="Times New Roman"/>
+          <w:color w:val="F8F8F2"/>
+          <w:sz w:val="21"/>
+          <w:szCs w:val="21"/>
+          <w:lang w:eastAsia="en-AU"/>
+        </w:rPr>
+        <w:t>TagName</w:t>
+      </w:r>
+      <w:proofErr w:type="spellEnd"/>
+      <w:r>
+        <w:rPr>
+          <w:rFonts w:ascii="Consolas" w:eastAsia="Times New Roman" w:hAnsi="Consolas" w:cs="Times New Roman"/>
+          <w:color w:val="F8F8F2"/>
+          <w:sz w:val="21"/>
+          <w:szCs w:val="21"/>
+          <w:lang w:eastAsia="en-AU"/>
+        </w:rPr>
+        <w:t xml:space="preserve"> { </w:t>
+      </w:r>
+      <w:r>
+        <w:rPr>
+          <w:rFonts w:ascii="Consolas" w:eastAsia="Times New Roman" w:hAnsi="Consolas" w:cs="Times New Roman"/>
+          <w:color w:val="FF79C6"/>
+          <w:sz w:val="21"/>
+          <w:szCs w:val="21"/>
+          <w:lang w:eastAsia="en-AU"/>
+        </w:rPr>
+        <w:t>get</w:t>
+      </w:r>
+      <w:r>
+        <w:rPr>
+          <w:rFonts w:ascii="Consolas" w:eastAsia="Times New Roman" w:hAnsi="Consolas" w:cs="Times New Roman"/>
+          <w:color w:val="F8F8F2"/>
+          <w:sz w:val="21"/>
+          <w:szCs w:val="21"/>
+          <w:lang w:eastAsia="en-AU"/>
+        </w:rPr>
+        <w:t xml:space="preserve">; </w:t>
+      </w:r>
+      <w:r>
+        <w:rPr>
+          <w:rFonts w:ascii="Consolas" w:eastAsia="Times New Roman" w:hAnsi="Consolas" w:cs="Times New Roman"/>
+          <w:color w:val="FF79C6"/>
+          <w:sz w:val="21"/>
+          <w:szCs w:val="21"/>
+          <w:lang w:eastAsia="en-AU"/>
+        </w:rPr>
+        <w:t>set</w:t>
+      </w:r>
+      <w:r>
+        <w:rPr>
+          <w:rFonts w:ascii="Consolas" w:eastAsia="Times New Roman" w:hAnsi="Consolas" w:cs="Times New Roman"/>
+          <w:color w:val="F8F8F2"/>
+          <w:sz w:val="21"/>
+          <w:szCs w:val="21"/>
+          <w:lang w:eastAsia="en-AU"/>
+        </w:rPr>
+        <w:t>; }</w:t>
+      </w:r>
+    </w:p>
+    <w:p>
+      <w:pPr>
+        <w:shd w:val="clear" w:color="auto" w:fill="282A36"/>
+        <w:spacing w:after="0" w:line="285" w:lineRule="atLeast"/>
+        <w:rPr>
+          <w:rFonts w:ascii="Consolas" w:eastAsia="Times New Roman" w:hAnsi="Consolas" w:cs="Times New Roman"/>
+          <w:color w:val="F8F8F2"/>
+          <w:sz w:val="21"/>
+          <w:szCs w:val="21"/>
+          <w:lang w:eastAsia="en-AU"/>
+        </w:rPr>
+      </w:pPr>
+      <w:r>
+        <w:rPr>
+          <w:rFonts w:ascii="Consolas" w:eastAsia="Times New Roman" w:hAnsi="Consolas" w:cs="Times New Roman"/>
+          <w:color w:val="F8F8F2"/>
+          <w:sz w:val="21"/>
+          <w:szCs w:val="21"/>
+          <w:lang w:eastAsia="en-AU"/>
+        </w:rPr>
+        <w:t xml:space="preserve">        </w:t>
+      </w:r>
+      <w:r>
+        <w:rPr>
+          <w:rFonts w:ascii="Consolas" w:eastAsia="Times New Roman" w:hAnsi="Consolas" w:cs="Times New Roman"/>
+          <w:color w:val="FF79C6"/>
+          <w:sz w:val="21"/>
+          <w:szCs w:val="21"/>
+          <w:lang w:eastAsia="en-AU"/>
+        </w:rPr>
+        <w:t>public</w:t>
+      </w:r>
+      <w:r>
+        <w:rPr>
+          <w:rFonts w:ascii="Consolas" w:eastAsia="Times New Roman" w:hAnsi="Consolas" w:cs="Times New Roman"/>
+          <w:color w:val="F8F8F2"/>
+          <w:sz w:val="21"/>
+          <w:szCs w:val="21"/>
+          <w:lang w:eastAsia="en-AU"/>
+        </w:rPr>
+        <w:t xml:space="preserve"> </w:t>
+      </w:r>
+      <w:r>
+        <w:rPr>
+          <w:rFonts w:ascii="Consolas" w:eastAsia="Times New Roman" w:hAnsi="Consolas" w:cs="Times New Roman"/>
+          <w:color w:val="FF79C6"/>
+          <w:sz w:val="21"/>
+          <w:szCs w:val="21"/>
+          <w:lang w:eastAsia="en-AU"/>
+        </w:rPr>
+        <w:t>string</w:t>
+      </w:r>
+      <w:r>
+        <w:rPr>
+          <w:rFonts w:ascii="Consolas" w:eastAsia="Times New Roman" w:hAnsi="Consolas" w:cs="Times New Roman"/>
+          <w:color w:val="F8F8F2"/>
+          <w:sz w:val="21"/>
+          <w:szCs w:val="21"/>
+          <w:lang w:eastAsia="en-AU"/>
+        </w:rPr>
+        <w:t xml:space="preserve"> </w:t>
+      </w:r>
+      <w:proofErr w:type="spellStart"/>
+      <w:r>
+        <w:rPr>
+          <w:rFonts w:ascii="Consolas" w:eastAsia="Times New Roman" w:hAnsi="Consolas" w:cs="Times New Roman"/>
+          <w:color w:val="F8F8F2"/>
+          <w:sz w:val="21"/>
+          <w:szCs w:val="21"/>
+          <w:lang w:eastAsia="en-AU"/>
+        </w:rPr>
+        <w:t>MenuName</w:t>
+      </w:r>
+      <w:proofErr w:type="spellEnd"/>
+      <w:r>
+        <w:rPr>
+          <w:rFonts w:ascii="Consolas" w:eastAsia="Times New Roman" w:hAnsi="Consolas" w:cs="Times New Roman"/>
+          <w:color w:val="F8F8F2"/>
+          <w:sz w:val="21"/>
+          <w:szCs w:val="21"/>
+          <w:lang w:eastAsia="en-AU"/>
+        </w:rPr>
+        <w:t xml:space="preserve"> { </w:t>
+      </w:r>
+      <w:r>
+        <w:rPr>
+          <w:rFonts w:ascii="Consolas" w:eastAsia="Times New Roman" w:hAnsi="Consolas" w:cs="Times New Roman"/>
+          <w:color w:val="FF79C6"/>
+          <w:sz w:val="21"/>
+          <w:szCs w:val="21"/>
+          <w:lang w:eastAsia="en-AU"/>
+        </w:rPr>
+        <w:t>get</w:t>
+      </w:r>
+      <w:r>
+        <w:rPr>
+          <w:rFonts w:ascii="Consolas" w:eastAsia="Times New Roman" w:hAnsi="Consolas" w:cs="Times New Roman"/>
+          <w:color w:val="F8F8F2"/>
+          <w:sz w:val="21"/>
+          <w:szCs w:val="21"/>
+          <w:lang w:eastAsia="en-AU"/>
+        </w:rPr>
+        <w:t xml:space="preserve">; </w:t>
+      </w:r>
+      <w:r>
+        <w:rPr>
+          <w:rFonts w:ascii="Consolas" w:eastAsia="Times New Roman" w:hAnsi="Consolas" w:cs="Times New Roman"/>
+          <w:color w:val="FF79C6"/>
+          <w:sz w:val="21"/>
+          <w:szCs w:val="21"/>
+          <w:lang w:eastAsia="en-AU"/>
+        </w:rPr>
+        <w:t>set</w:t>
+      </w:r>
+      <w:r>
+        <w:rPr>
+          <w:rFonts w:ascii="Consolas" w:eastAsia="Times New Roman" w:hAnsi="Consolas" w:cs="Times New Roman"/>
+          <w:color w:val="F8F8F2"/>
+          <w:sz w:val="21"/>
+          <w:szCs w:val="21"/>
+          <w:lang w:eastAsia="en-AU"/>
+        </w:rPr>
+        <w:t>; }</w:t>
+      </w:r>
+    </w:p>
+    <w:p>
+      <w:pPr>
+        <w:shd w:val="clear" w:color="auto" w:fill="282A36"/>
+        <w:spacing w:after="0" w:line="285" w:lineRule="atLeast"/>
+        <w:rPr>
+          <w:rFonts w:ascii="Consolas" w:eastAsia="Times New Roman" w:hAnsi="Consolas" w:cs="Times New Roman"/>
+          <w:color w:val="F8F8F2"/>
+          <w:sz w:val="21"/>
+          <w:szCs w:val="21"/>
+          <w:lang w:eastAsia="en-AU"/>
+        </w:rPr>
+      </w:pPr>
+      <w:r>
+        <w:rPr>
+          <w:rFonts w:ascii="Consolas" w:eastAsia="Times New Roman" w:hAnsi="Consolas" w:cs="Times New Roman"/>
+          <w:color w:val="F8F8F2"/>
+          <w:sz w:val="21"/>
+          <w:szCs w:val="21"/>
+          <w:lang w:eastAsia="en-AU"/>
+        </w:rPr>
+        <w:t xml:space="preserve">    }</w:t>
+      </w:r>
+    </w:p>
+    <w:p>
+      <w:pPr>
+        <w:shd w:val="clear" w:color="auto" w:fill="282A36"/>
+        <w:spacing w:after="0" w:line="285" w:lineRule="atLeast"/>
+        <w:rPr>
+          <w:rFonts w:ascii="Consolas" w:eastAsia="Times New Roman" w:hAnsi="Consolas" w:cs="Times New Roman"/>
+          <w:color w:val="F8F8F2"/>
+          <w:sz w:val="21"/>
+          <w:szCs w:val="21"/>
+          <w:lang w:eastAsia="en-AU"/>
+        </w:rPr>
+      </w:pPr>
+      <w:r>
+        <w:rPr>
+          <w:rFonts w:ascii="Consolas" w:eastAsia="Times New Roman" w:hAnsi="Consolas" w:cs="Times New Roman"/>
+          <w:color w:val="F8F8F2"/>
+          <w:sz w:val="21"/>
+          <w:szCs w:val="21"/>
+          <w:lang w:eastAsia="en-AU"/>
+        </w:rPr>
+        <w:t>}</w:t>
+      </w:r>
+    </w:p>
+    <w:p/>
+    <w:p>
+      <w:r>
+        <w:t>Running the unit tests with this modified code we get this output:</w:t>
+      </w:r>
+    </w:p>
+    <w:p>
+      <w:r>
+        <w:rPr>
+          <w:noProof/>
+          <w:lang w:eastAsia="en-AU"/>
+        </w:rPr>
+        <w:drawing>
+          <wp:inline distT="0" distB="0" distL="0" distR="0" wp14:anchorId="4E96D739" wp14:editId="61778B90">
+            <wp:extent cx="5731510" cy="1953895"/>
+            <wp:effectExtent l="0" t="0" r="2540" b="8255"/>
+            <wp:docPr id="2" name="Picture 2"/>
+            <wp:cNvGraphicFramePr>
+              <a:graphicFrameLocks xmlns:a="http://schemas.openxmlformats.org/drawingml/2006/main" noChangeAspect="1"/>
+            </wp:cNvGraphicFramePr>
+            <a:graphic xmlns:a="http://schemas.openxmlformats.org/drawingml/2006/main">
+              <a:graphicData uri="http://schemas.openxmlformats.org/drawingml/2006/picture">
+                <pic:pic xmlns:pic="http://schemas.openxmlformats.org/drawingml/2006/picture">
+                  <pic:nvPicPr>
+                    <pic:cNvPr id="1" name=""/>
+                    <pic:cNvPicPr/>
+                  </pic:nvPicPr>
+                  <pic:blipFill>
+                    <a:blip r:embed="rId7"/>
+                    <a:stretch>
+                      <a:fillRect/>
+                    </a:stretch>
+                  </pic:blipFill>
+                  <pic:spPr>
+                    <a:xfrm>
+                      <a:off x="0" y="0"/>
+                      <a:ext cx="5731510" cy="1953895"/>
+                    </a:xfrm>
+                    <a:prstGeom prst="rect">
+                      <a:avLst/>
+                    </a:prstGeom>
+                  </pic:spPr>
+                </pic:pic>
+              </a:graphicData>
+            </a:graphic>
+          </wp:inline>
+        </w:drawing>
+      </w:r>
+    </w:p>
+    <w:p>
+      <w:r>
+        <w:t>The following test failed however, as the Tag name isn’t necessarily a required field</w:t>
+      </w:r>
+    </w:p>
+    <w:p>
+      <w:pPr>
+        <w:shd w:val="clear" w:color="auto" w:fill="282A36"/>
+        <w:spacing w:after="0" w:line="285" w:lineRule="atLeast"/>
+        <w:rPr>
+          <w:rFonts w:ascii="Consolas" w:eastAsia="Times New Roman" w:hAnsi="Consolas" w:cs="Times New Roman"/>
+          <w:color w:val="F8F8F2"/>
+          <w:sz w:val="21"/>
+          <w:szCs w:val="21"/>
+          <w:lang w:eastAsia="en-AU"/>
+        </w:rPr>
+      </w:pPr>
+      <w:r>
+        <w:rPr>
+          <w:rFonts w:ascii="Consolas" w:eastAsia="Times New Roman" w:hAnsi="Consolas" w:cs="Times New Roman"/>
+          <w:color w:val="F8F8F2"/>
+          <w:sz w:val="21"/>
+          <w:szCs w:val="21"/>
+          <w:lang w:eastAsia="en-AU"/>
+        </w:rPr>
+        <w:t xml:space="preserve">        [</w:t>
+      </w:r>
+      <w:proofErr w:type="spellStart"/>
+      <w:r>
+        <w:rPr>
+          <w:rFonts w:ascii="Consolas" w:eastAsia="Times New Roman" w:hAnsi="Consolas" w:cs="Times New Roman"/>
+          <w:i/>
+          <w:iCs/>
+          <w:color w:val="8BE9FD"/>
+          <w:sz w:val="21"/>
+          <w:szCs w:val="21"/>
+          <w:lang w:eastAsia="en-AU"/>
+        </w:rPr>
+        <w:t>TestMethod</w:t>
+      </w:r>
+      <w:proofErr w:type="spellEnd"/>
+      <w:r>
+        <w:rPr>
+          <w:rFonts w:ascii="Consolas" w:eastAsia="Times New Roman" w:hAnsi="Consolas" w:cs="Times New Roman"/>
+          <w:color w:val="F8F8F2"/>
+          <w:sz w:val="21"/>
+          <w:szCs w:val="21"/>
+          <w:lang w:eastAsia="en-AU"/>
+        </w:rPr>
+        <w:t>]</w:t>
+      </w:r>
+    </w:p>
+    <w:p>
+      <w:pPr>
+        <w:shd w:val="clear" w:color="auto" w:fill="282A36"/>
+        <w:spacing w:after="0" w:line="285" w:lineRule="atLeast"/>
+        <w:rPr>
+          <w:rFonts w:ascii="Consolas" w:eastAsia="Times New Roman" w:hAnsi="Consolas" w:cs="Times New Roman"/>
+          <w:color w:val="F8F8F2"/>
+          <w:sz w:val="21"/>
+          <w:szCs w:val="21"/>
+          <w:lang w:eastAsia="en-AU"/>
+        </w:rPr>
+      </w:pPr>
+      <w:r>
+        <w:rPr>
+          <w:rFonts w:ascii="Consolas" w:eastAsia="Times New Roman" w:hAnsi="Consolas" w:cs="Times New Roman"/>
+          <w:color w:val="F8F8F2"/>
+          <w:sz w:val="21"/>
+          <w:szCs w:val="21"/>
+          <w:lang w:eastAsia="en-AU"/>
+        </w:rPr>
+        <w:t xml:space="preserve">        </w:t>
+      </w:r>
+      <w:r>
+        <w:rPr>
+          <w:rFonts w:ascii="Consolas" w:eastAsia="Times New Roman" w:hAnsi="Consolas" w:cs="Times New Roman"/>
+          <w:color w:val="FF79C6"/>
+          <w:sz w:val="21"/>
+          <w:szCs w:val="21"/>
+          <w:lang w:eastAsia="en-AU"/>
+        </w:rPr>
+        <w:t>public</w:t>
+      </w:r>
+      <w:r>
+        <w:rPr>
+          <w:rFonts w:ascii="Consolas" w:eastAsia="Times New Roman" w:hAnsi="Consolas" w:cs="Times New Roman"/>
+          <w:color w:val="F8F8F2"/>
+          <w:sz w:val="21"/>
+          <w:szCs w:val="21"/>
+          <w:lang w:eastAsia="en-AU"/>
+        </w:rPr>
+        <w:t xml:space="preserve"> </w:t>
+      </w:r>
+      <w:r>
+        <w:rPr>
+          <w:rFonts w:ascii="Consolas" w:eastAsia="Times New Roman" w:hAnsi="Consolas" w:cs="Times New Roman"/>
+          <w:color w:val="FF79C6"/>
+          <w:sz w:val="21"/>
+          <w:szCs w:val="21"/>
+          <w:lang w:eastAsia="en-AU"/>
+        </w:rPr>
+        <w:t>void</w:t>
+      </w:r>
+      <w:r>
+        <w:rPr>
+          <w:rFonts w:ascii="Consolas" w:eastAsia="Times New Roman" w:hAnsi="Consolas" w:cs="Times New Roman"/>
+          <w:color w:val="F8F8F2"/>
+          <w:sz w:val="21"/>
+          <w:szCs w:val="21"/>
+          <w:lang w:eastAsia="en-AU"/>
+        </w:rPr>
+        <w:t xml:space="preserve"> </w:t>
+      </w:r>
+      <w:proofErr w:type="spellStart"/>
+      <w:r>
+        <w:rPr>
+          <w:rFonts w:ascii="Consolas" w:eastAsia="Times New Roman" w:hAnsi="Consolas" w:cs="Times New Roman"/>
+          <w:color w:val="50FA7B"/>
+          <w:sz w:val="21"/>
+          <w:szCs w:val="21"/>
+          <w:lang w:eastAsia="en-AU"/>
+        </w:rPr>
+        <w:t>TestMenuItemRequired</w:t>
+      </w:r>
+      <w:proofErr w:type="spellEnd"/>
+      <w:r>
+        <w:rPr>
+          <w:rFonts w:ascii="Consolas" w:eastAsia="Times New Roman" w:hAnsi="Consolas" w:cs="Times New Roman"/>
+          <w:color w:val="F8F8F2"/>
+          <w:sz w:val="21"/>
+          <w:szCs w:val="21"/>
+          <w:lang w:eastAsia="en-AU"/>
+        </w:rPr>
+        <w:t>()</w:t>
+      </w:r>
+    </w:p>
+    <w:p>
+      <w:pPr>
+        <w:shd w:val="clear" w:color="auto" w:fill="282A36"/>
+        <w:spacing w:after="0" w:line="285" w:lineRule="atLeast"/>
+        <w:rPr>
+          <w:rFonts w:ascii="Consolas" w:eastAsia="Times New Roman" w:hAnsi="Consolas" w:cs="Times New Roman"/>
+          <w:color w:val="F8F8F2"/>
+          <w:sz w:val="21"/>
+          <w:szCs w:val="21"/>
+          <w:lang w:eastAsia="en-AU"/>
+        </w:rPr>
+      </w:pPr>
+      <w:r>
+        <w:rPr>
+          <w:rFonts w:ascii="Consolas" w:eastAsia="Times New Roman" w:hAnsi="Consolas" w:cs="Times New Roman"/>
+          <w:color w:val="F8F8F2"/>
+          <w:sz w:val="21"/>
+          <w:szCs w:val="21"/>
+          <w:lang w:eastAsia="en-AU"/>
+        </w:rPr>
+        <w:t xml:space="preserve">        {            </w:t>
+      </w:r>
+    </w:p>
+    <w:p>
+      <w:pPr>
+        <w:shd w:val="clear" w:color="auto" w:fill="282A36"/>
+        <w:spacing w:after="0" w:line="285" w:lineRule="atLeast"/>
+        <w:rPr>
+          <w:rFonts w:ascii="Consolas" w:eastAsia="Times New Roman" w:hAnsi="Consolas" w:cs="Times New Roman"/>
+          <w:color w:val="F8F8F2"/>
+          <w:sz w:val="21"/>
+          <w:szCs w:val="21"/>
+          <w:lang w:eastAsia="en-AU"/>
+        </w:rPr>
+      </w:pPr>
+      <w:r>
+        <w:rPr>
+          <w:rFonts w:ascii="Consolas" w:eastAsia="Times New Roman" w:hAnsi="Consolas" w:cs="Times New Roman"/>
+          <w:color w:val="F8F8F2"/>
+          <w:sz w:val="21"/>
+          <w:szCs w:val="21"/>
+          <w:lang w:eastAsia="en-AU"/>
+        </w:rPr>
+        <w:t xml:space="preserve">            </w:t>
+      </w:r>
+      <w:r>
+        <w:rPr>
+          <w:rFonts w:ascii="Consolas" w:eastAsia="Times New Roman" w:hAnsi="Consolas" w:cs="Times New Roman"/>
+          <w:i/>
+          <w:iCs/>
+          <w:color w:val="8BE9FD"/>
+          <w:sz w:val="21"/>
+          <w:szCs w:val="21"/>
+          <w:lang w:eastAsia="en-AU"/>
+        </w:rPr>
+        <w:t>Tag</w:t>
+      </w:r>
+      <w:r>
+        <w:rPr>
+          <w:rFonts w:ascii="Consolas" w:eastAsia="Times New Roman" w:hAnsi="Consolas" w:cs="Times New Roman"/>
+          <w:color w:val="F8F8F2"/>
+          <w:sz w:val="21"/>
+          <w:szCs w:val="21"/>
+          <w:lang w:eastAsia="en-AU"/>
+        </w:rPr>
+        <w:t xml:space="preserve"> T </w:t>
+      </w:r>
+      <w:r>
+        <w:rPr>
+          <w:rFonts w:ascii="Consolas" w:eastAsia="Times New Roman" w:hAnsi="Consolas" w:cs="Times New Roman"/>
+          <w:color w:val="FF79C6"/>
+          <w:sz w:val="21"/>
+          <w:szCs w:val="21"/>
+          <w:lang w:eastAsia="en-AU"/>
+        </w:rPr>
+        <w:t>=</w:t>
+      </w:r>
+      <w:r>
+        <w:rPr>
+          <w:rFonts w:ascii="Consolas" w:eastAsia="Times New Roman" w:hAnsi="Consolas" w:cs="Times New Roman"/>
+          <w:color w:val="F8F8F2"/>
+          <w:sz w:val="21"/>
+          <w:szCs w:val="21"/>
+          <w:lang w:eastAsia="en-AU"/>
+        </w:rPr>
+        <w:t xml:space="preserve"> </w:t>
+      </w:r>
+      <w:r>
+        <w:rPr>
+          <w:rFonts w:ascii="Consolas" w:eastAsia="Times New Roman" w:hAnsi="Consolas" w:cs="Times New Roman"/>
+          <w:color w:val="FF79C6"/>
+          <w:sz w:val="21"/>
+          <w:szCs w:val="21"/>
+          <w:lang w:eastAsia="en-AU"/>
+        </w:rPr>
+        <w:t>new</w:t>
+      </w:r>
+      <w:r>
+        <w:rPr>
+          <w:rFonts w:ascii="Consolas" w:eastAsia="Times New Roman" w:hAnsi="Consolas" w:cs="Times New Roman"/>
+          <w:color w:val="F8F8F2"/>
+          <w:sz w:val="21"/>
+          <w:szCs w:val="21"/>
+          <w:lang w:eastAsia="en-AU"/>
+        </w:rPr>
+        <w:t xml:space="preserve"> </w:t>
+      </w:r>
+      <w:r>
+        <w:rPr>
+          <w:rFonts w:ascii="Consolas" w:eastAsia="Times New Roman" w:hAnsi="Consolas" w:cs="Times New Roman"/>
+          <w:i/>
+          <w:iCs/>
+          <w:color w:val="8BE9FD"/>
+          <w:sz w:val="21"/>
+          <w:szCs w:val="21"/>
+          <w:lang w:eastAsia="en-AU"/>
+        </w:rPr>
+        <w:t>Tag</w:t>
+      </w:r>
+      <w:r>
+        <w:rPr>
+          <w:rFonts w:ascii="Consolas" w:eastAsia="Times New Roman" w:hAnsi="Consolas" w:cs="Times New Roman"/>
+          <w:color w:val="F8F8F2"/>
+          <w:sz w:val="21"/>
+          <w:szCs w:val="21"/>
+          <w:lang w:eastAsia="en-AU"/>
+        </w:rPr>
+        <w:t xml:space="preserve">() { </w:t>
+      </w:r>
+      <w:proofErr w:type="spellStart"/>
+      <w:r>
+        <w:rPr>
+          <w:rFonts w:ascii="Consolas" w:eastAsia="Times New Roman" w:hAnsi="Consolas" w:cs="Times New Roman"/>
+          <w:color w:val="F8F8F2"/>
+          <w:sz w:val="21"/>
+          <w:szCs w:val="21"/>
+          <w:lang w:eastAsia="en-AU"/>
+        </w:rPr>
+        <w:t>MenuName</w:t>
+      </w:r>
+      <w:proofErr w:type="spellEnd"/>
+      <w:r>
+        <w:rPr>
+          <w:rFonts w:ascii="Consolas" w:eastAsia="Times New Roman" w:hAnsi="Consolas" w:cs="Times New Roman"/>
+          <w:color w:val="FF79C6"/>
+          <w:sz w:val="21"/>
+          <w:szCs w:val="21"/>
+          <w:lang w:eastAsia="en-AU"/>
+        </w:rPr>
+        <w:t>=</w:t>
+      </w:r>
+      <w:r>
+        <w:rPr>
+          <w:rFonts w:ascii="Consolas" w:eastAsia="Times New Roman" w:hAnsi="Consolas" w:cs="Times New Roman"/>
+          <w:color w:val="E9F284"/>
+          <w:sz w:val="21"/>
+          <w:szCs w:val="21"/>
+          <w:lang w:eastAsia="en-AU"/>
+        </w:rPr>
+        <w:t>"</w:t>
+      </w:r>
+      <w:proofErr w:type="spellStart"/>
+      <w:r>
+        <w:rPr>
+          <w:rFonts w:ascii="Consolas" w:eastAsia="Times New Roman" w:hAnsi="Consolas" w:cs="Times New Roman"/>
+          <w:color w:val="F1FA8C"/>
+          <w:sz w:val="21"/>
+          <w:szCs w:val="21"/>
+          <w:lang w:eastAsia="en-AU"/>
+        </w:rPr>
+        <w:t>SomeMenu</w:t>
+      </w:r>
+      <w:proofErr w:type="spellEnd"/>
+      <w:r>
+        <w:rPr>
+          <w:rFonts w:ascii="Consolas" w:eastAsia="Times New Roman" w:hAnsi="Consolas" w:cs="Times New Roman"/>
+          <w:color w:val="E9F284"/>
+          <w:sz w:val="21"/>
+          <w:szCs w:val="21"/>
+          <w:lang w:eastAsia="en-AU"/>
+        </w:rPr>
+        <w:t>"</w:t>
+      </w:r>
+      <w:r>
+        <w:rPr>
+          <w:rFonts w:ascii="Consolas" w:eastAsia="Times New Roman" w:hAnsi="Consolas" w:cs="Times New Roman"/>
+          <w:color w:val="F8F8F2"/>
+          <w:sz w:val="21"/>
+          <w:szCs w:val="21"/>
+          <w:lang w:eastAsia="en-AU"/>
+        </w:rPr>
+        <w:t>};</w:t>
+      </w:r>
+    </w:p>
+    <w:p>
+      <w:pPr>
+        <w:shd w:val="clear" w:color="auto" w:fill="282A36"/>
+        <w:spacing w:after="0" w:line="285" w:lineRule="atLeast"/>
+        <w:rPr>
+          <w:rFonts w:ascii="Consolas" w:eastAsia="Times New Roman" w:hAnsi="Consolas" w:cs="Times New Roman"/>
+          <w:color w:val="F8F8F2"/>
+          <w:sz w:val="21"/>
+          <w:szCs w:val="21"/>
+          <w:lang w:eastAsia="en-AU"/>
+        </w:rPr>
+      </w:pPr>
+    </w:p>
+    <w:p>
+      <w:pPr>
+        <w:shd w:val="clear" w:color="auto" w:fill="282A36"/>
+        <w:spacing w:after="0" w:line="285" w:lineRule="atLeast"/>
+        <w:rPr>
+          <w:rFonts w:ascii="Consolas" w:eastAsia="Times New Roman" w:hAnsi="Consolas" w:cs="Times New Roman"/>
+          <w:color w:val="F8F8F2"/>
+          <w:sz w:val="21"/>
+          <w:szCs w:val="21"/>
+          <w:lang w:eastAsia="en-AU"/>
+        </w:rPr>
+      </w:pPr>
+      <w:r>
+        <w:rPr>
+          <w:rFonts w:ascii="Consolas" w:eastAsia="Times New Roman" w:hAnsi="Consolas" w:cs="Times New Roman"/>
+          <w:color w:val="F8F8F2"/>
+          <w:sz w:val="21"/>
+          <w:szCs w:val="21"/>
+          <w:lang w:eastAsia="en-AU"/>
+        </w:rPr>
+        <w:t xml:space="preserve">            </w:t>
+      </w:r>
+      <w:proofErr w:type="spellStart"/>
+      <w:r>
+        <w:rPr>
+          <w:rFonts w:ascii="Consolas" w:eastAsia="Times New Roman" w:hAnsi="Consolas" w:cs="Times New Roman"/>
+          <w:color w:val="F8F8F2"/>
+          <w:sz w:val="21"/>
+          <w:szCs w:val="21"/>
+          <w:lang w:eastAsia="en-AU"/>
+        </w:rPr>
+        <w:t>Assert.</w:t>
+      </w:r>
+      <w:r>
+        <w:rPr>
+          <w:rFonts w:ascii="Consolas" w:eastAsia="Times New Roman" w:hAnsi="Consolas" w:cs="Times New Roman"/>
+          <w:color w:val="50FA7B"/>
+          <w:sz w:val="21"/>
+          <w:szCs w:val="21"/>
+          <w:lang w:eastAsia="en-AU"/>
+        </w:rPr>
+        <w:t>IsNotNull</w:t>
+      </w:r>
+      <w:proofErr w:type="spellEnd"/>
+      <w:r>
+        <w:rPr>
+          <w:rFonts w:ascii="Consolas" w:eastAsia="Times New Roman" w:hAnsi="Consolas" w:cs="Times New Roman"/>
+          <w:color w:val="F8F8F2"/>
+          <w:sz w:val="21"/>
+          <w:szCs w:val="21"/>
+          <w:lang w:eastAsia="en-AU"/>
+        </w:rPr>
+        <w:t>(</w:t>
+      </w:r>
+      <w:proofErr w:type="spellStart"/>
+      <w:r>
+        <w:rPr>
+          <w:rFonts w:ascii="Consolas" w:eastAsia="Times New Roman" w:hAnsi="Consolas" w:cs="Times New Roman"/>
+          <w:color w:val="F8F8F2"/>
+          <w:sz w:val="21"/>
+          <w:szCs w:val="21"/>
+          <w:lang w:eastAsia="en-AU"/>
+        </w:rPr>
+        <w:t>T.TagName</w:t>
+      </w:r>
+      <w:proofErr w:type="spellEnd"/>
+      <w:r>
+        <w:rPr>
+          <w:rFonts w:ascii="Consolas" w:eastAsia="Times New Roman" w:hAnsi="Consolas" w:cs="Times New Roman"/>
+          <w:color w:val="F8F8F2"/>
+          <w:sz w:val="21"/>
+          <w:szCs w:val="21"/>
+          <w:lang w:eastAsia="en-AU"/>
+        </w:rPr>
+        <w:t>);</w:t>
+      </w:r>
+    </w:p>
+    <w:p>
+      <w:pPr>
+        <w:shd w:val="clear" w:color="auto" w:fill="282A36"/>
+        <w:spacing w:after="0" w:line="285" w:lineRule="atLeast"/>
+        <w:rPr>
+          <w:rFonts w:ascii="Consolas" w:eastAsia="Times New Roman" w:hAnsi="Consolas" w:cs="Times New Roman"/>
+          <w:color w:val="F8F8F2"/>
+          <w:sz w:val="21"/>
+          <w:szCs w:val="21"/>
+          <w:lang w:eastAsia="en-AU"/>
+        </w:rPr>
+      </w:pPr>
+      <w:r>
+        <w:rPr>
+          <w:rFonts w:ascii="Consolas" w:eastAsia="Times New Roman" w:hAnsi="Consolas" w:cs="Times New Roman"/>
+          <w:color w:val="F8F8F2"/>
+          <w:sz w:val="21"/>
+          <w:szCs w:val="21"/>
+          <w:lang w:eastAsia="en-AU"/>
+        </w:rPr>
+        <w:t xml:space="preserve">        }</w:t>
+      </w:r>
+    </w:p>
+    <w:p/>
+    <w:p>
+      <w:r>
+        <w:t>Due to the structure of a Model in MVC architecture, it isn’t good to include a constructor for our model as it is supposed to be as slim as can be; to work around this, I will include “Required” attributes on the model as a means of ensuring the value won’t be null in production;</w:t>
+      </w:r>
+    </w:p>
+    <w:p>
+      <w:pPr>
+        <w:rPr>
+          <w:rFonts w:ascii="Consolas" w:eastAsia="Times New Roman" w:hAnsi="Consolas" w:cs="Times New Roman"/>
+          <w:color w:val="F8F8F2"/>
+          <w:sz w:val="21"/>
+          <w:szCs w:val="21"/>
+          <w:lang w:eastAsia="en-AU"/>
+        </w:rPr>
+      </w:pPr>
+      <w:r>
+        <w:rPr>
+          <w:rFonts w:ascii="Consolas" w:eastAsia="Times New Roman" w:hAnsi="Consolas" w:cs="Times New Roman"/>
+          <w:color w:val="F8F8F2"/>
+          <w:sz w:val="21"/>
+          <w:szCs w:val="21"/>
+          <w:lang w:eastAsia="en-AU"/>
+        </w:rPr>
+        <w:br w:type="page"/>
+      </w:r>
+    </w:p>
+    <w:p>
+      <w:pPr>
+        <w:shd w:val="clear" w:color="auto" w:fill="282A36"/>
+        <w:spacing w:after="0" w:line="285" w:lineRule="atLeast"/>
+        <w:rPr>
+          <w:rFonts w:ascii="Consolas" w:eastAsia="Times New Roman" w:hAnsi="Consolas" w:cs="Times New Roman"/>
+          <w:color w:val="F8F8F2"/>
+          <w:sz w:val="21"/>
+          <w:szCs w:val="21"/>
+          <w:lang w:eastAsia="en-AU"/>
+        </w:rPr>
+      </w:pPr>
+      <w:r>
+        <w:rPr>
+          <w:rFonts w:ascii="Consolas" w:eastAsia="Times New Roman" w:hAnsi="Consolas" w:cs="Times New Roman"/>
+          <w:color w:val="F8F8F2"/>
+          <w:sz w:val="21"/>
+          <w:szCs w:val="21"/>
+          <w:lang w:eastAsia="en-AU"/>
+        </w:rPr>
+        <w:t xml:space="preserve">    </w:t>
+      </w:r>
+      <w:r>
+        <w:rPr>
+          <w:rFonts w:ascii="Consolas" w:eastAsia="Times New Roman" w:hAnsi="Consolas" w:cs="Times New Roman"/>
+          <w:color w:val="6272A4"/>
+          <w:sz w:val="21"/>
+          <w:szCs w:val="21"/>
+          <w:lang w:eastAsia="en-AU"/>
+        </w:rPr>
+        <w:t>///&lt;</w:t>
+      </w:r>
+      <w:r>
+        <w:rPr>
+          <w:rFonts w:ascii="Consolas" w:eastAsia="Times New Roman" w:hAnsi="Consolas" w:cs="Times New Roman"/>
+          <w:color w:val="FF79C6"/>
+          <w:sz w:val="21"/>
+          <w:szCs w:val="21"/>
+          <w:lang w:eastAsia="en-AU"/>
+        </w:rPr>
+        <w:t>summary</w:t>
+      </w:r>
+      <w:r>
+        <w:rPr>
+          <w:rFonts w:ascii="Consolas" w:eastAsia="Times New Roman" w:hAnsi="Consolas" w:cs="Times New Roman"/>
+          <w:color w:val="6272A4"/>
+          <w:sz w:val="21"/>
+          <w:szCs w:val="21"/>
+          <w:lang w:eastAsia="en-AU"/>
+        </w:rPr>
+        <w:t>&gt;</w:t>
+      </w:r>
+    </w:p>
+    <w:p>
+      <w:pPr>
+        <w:shd w:val="clear" w:color="auto" w:fill="282A36"/>
+        <w:spacing w:after="0" w:line="285" w:lineRule="atLeast"/>
+        <w:rPr>
+          <w:rFonts w:ascii="Consolas" w:eastAsia="Times New Roman" w:hAnsi="Consolas" w:cs="Times New Roman"/>
+          <w:color w:val="F8F8F2"/>
+          <w:sz w:val="21"/>
+          <w:szCs w:val="21"/>
+          <w:lang w:eastAsia="en-AU"/>
+        </w:rPr>
+      </w:pPr>
+      <w:r>
+        <w:rPr>
+          <w:rFonts w:ascii="Consolas" w:eastAsia="Times New Roman" w:hAnsi="Consolas" w:cs="Times New Roman"/>
+          <w:color w:val="F8F8F2"/>
+          <w:sz w:val="21"/>
+          <w:szCs w:val="21"/>
+          <w:lang w:eastAsia="en-AU"/>
+        </w:rPr>
+        <w:t xml:space="preserve">    </w:t>
+      </w:r>
+      <w:r>
+        <w:rPr>
+          <w:rFonts w:ascii="Consolas" w:eastAsia="Times New Roman" w:hAnsi="Consolas" w:cs="Times New Roman"/>
+          <w:color w:val="6272A4"/>
+          <w:sz w:val="21"/>
+          <w:szCs w:val="21"/>
+          <w:lang w:eastAsia="en-AU"/>
+        </w:rPr>
+        <w:t>/// Tags are used to link food items with a certain "food based category"</w:t>
+      </w:r>
+    </w:p>
+    <w:p>
+      <w:pPr>
+        <w:shd w:val="clear" w:color="auto" w:fill="282A36"/>
+        <w:spacing w:after="0" w:line="285" w:lineRule="atLeast"/>
+        <w:rPr>
+          <w:rFonts w:ascii="Consolas" w:eastAsia="Times New Roman" w:hAnsi="Consolas" w:cs="Times New Roman"/>
+          <w:color w:val="F8F8F2"/>
+          <w:sz w:val="21"/>
+          <w:szCs w:val="21"/>
+          <w:lang w:eastAsia="en-AU"/>
+        </w:rPr>
+      </w:pPr>
+      <w:r>
+        <w:rPr>
+          <w:rFonts w:ascii="Consolas" w:eastAsia="Times New Roman" w:hAnsi="Consolas" w:cs="Times New Roman"/>
+          <w:color w:val="F8F8F2"/>
+          <w:sz w:val="21"/>
+          <w:szCs w:val="21"/>
+          <w:lang w:eastAsia="en-AU"/>
+        </w:rPr>
+        <w:t xml:space="preserve">    </w:t>
+      </w:r>
+      <w:r>
+        <w:rPr>
+          <w:rFonts w:ascii="Consolas" w:eastAsia="Times New Roman" w:hAnsi="Consolas" w:cs="Times New Roman"/>
+          <w:color w:val="6272A4"/>
+          <w:sz w:val="21"/>
+          <w:szCs w:val="21"/>
+          <w:lang w:eastAsia="en-AU"/>
+        </w:rPr>
+        <w:t>///&lt;/</w:t>
+      </w:r>
+      <w:r>
+        <w:rPr>
+          <w:rFonts w:ascii="Consolas" w:eastAsia="Times New Roman" w:hAnsi="Consolas" w:cs="Times New Roman"/>
+          <w:color w:val="FF79C6"/>
+          <w:sz w:val="21"/>
+          <w:szCs w:val="21"/>
+          <w:lang w:eastAsia="en-AU"/>
+        </w:rPr>
+        <w:t>summary</w:t>
+      </w:r>
+      <w:r>
+        <w:rPr>
+          <w:rFonts w:ascii="Consolas" w:eastAsia="Times New Roman" w:hAnsi="Consolas" w:cs="Times New Roman"/>
+          <w:color w:val="6272A4"/>
+          <w:sz w:val="21"/>
+          <w:szCs w:val="21"/>
+          <w:lang w:eastAsia="en-AU"/>
+        </w:rPr>
+        <w:t>&gt;</w:t>
+      </w:r>
+    </w:p>
+    <w:p>
+      <w:pPr>
+        <w:shd w:val="clear" w:color="auto" w:fill="282A36"/>
+        <w:spacing w:after="0" w:line="285" w:lineRule="atLeast"/>
+        <w:rPr>
+          <w:rFonts w:ascii="Consolas" w:eastAsia="Times New Roman" w:hAnsi="Consolas" w:cs="Times New Roman"/>
+          <w:color w:val="F8F8F2"/>
+          <w:sz w:val="21"/>
+          <w:szCs w:val="21"/>
+          <w:lang w:eastAsia="en-AU"/>
+        </w:rPr>
+      </w:pPr>
+      <w:r>
+        <w:rPr>
+          <w:rFonts w:ascii="Consolas" w:eastAsia="Times New Roman" w:hAnsi="Consolas" w:cs="Times New Roman"/>
+          <w:color w:val="F8F8F2"/>
+          <w:sz w:val="21"/>
+          <w:szCs w:val="21"/>
+          <w:lang w:eastAsia="en-AU"/>
+        </w:rPr>
+        <w:t xml:space="preserve">    </w:t>
+      </w:r>
+      <w:r>
+        <w:rPr>
+          <w:rFonts w:ascii="Consolas" w:eastAsia="Times New Roman" w:hAnsi="Consolas" w:cs="Times New Roman"/>
+          <w:color w:val="FF79C6"/>
+          <w:sz w:val="21"/>
+          <w:szCs w:val="21"/>
+          <w:lang w:eastAsia="en-AU"/>
+        </w:rPr>
+        <w:t>public</w:t>
+      </w:r>
+      <w:r>
+        <w:rPr>
+          <w:rFonts w:ascii="Consolas" w:eastAsia="Times New Roman" w:hAnsi="Consolas" w:cs="Times New Roman"/>
+          <w:color w:val="F8F8F2"/>
+          <w:sz w:val="21"/>
+          <w:szCs w:val="21"/>
+          <w:lang w:eastAsia="en-AU"/>
+        </w:rPr>
+        <w:t xml:space="preserve"> </w:t>
+      </w:r>
+      <w:r>
+        <w:rPr>
+          <w:rFonts w:ascii="Consolas" w:eastAsia="Times New Roman" w:hAnsi="Consolas" w:cs="Times New Roman"/>
+          <w:color w:val="FF79C6"/>
+          <w:sz w:val="21"/>
+          <w:szCs w:val="21"/>
+          <w:lang w:eastAsia="en-AU"/>
+        </w:rPr>
+        <w:t>class</w:t>
+      </w:r>
+      <w:r>
+        <w:rPr>
+          <w:rFonts w:ascii="Consolas" w:eastAsia="Times New Roman" w:hAnsi="Consolas" w:cs="Times New Roman"/>
+          <w:color w:val="F8F8F2"/>
+          <w:sz w:val="21"/>
+          <w:szCs w:val="21"/>
+          <w:lang w:eastAsia="en-AU"/>
+        </w:rPr>
+        <w:t xml:space="preserve"> </w:t>
+      </w:r>
+      <w:r>
+        <w:rPr>
+          <w:rFonts w:ascii="Consolas" w:eastAsia="Times New Roman" w:hAnsi="Consolas" w:cs="Times New Roman"/>
+          <w:i/>
+          <w:iCs/>
+          <w:color w:val="8BE9FD"/>
+          <w:sz w:val="21"/>
+          <w:szCs w:val="21"/>
+          <w:lang w:eastAsia="en-AU"/>
+        </w:rPr>
+        <w:t>Tag</w:t>
+      </w:r>
+    </w:p>
+    <w:p>
+      <w:pPr>
+        <w:shd w:val="clear" w:color="auto" w:fill="282A36"/>
+        <w:spacing w:after="0" w:line="285" w:lineRule="atLeast"/>
+        <w:rPr>
+          <w:rFonts w:ascii="Consolas" w:eastAsia="Times New Roman" w:hAnsi="Consolas" w:cs="Times New Roman"/>
+          <w:color w:val="F8F8F2"/>
+          <w:sz w:val="21"/>
+          <w:szCs w:val="21"/>
+          <w:lang w:eastAsia="en-AU"/>
+        </w:rPr>
+      </w:pPr>
+      <w:r>
+        <w:rPr>
+          <w:rFonts w:ascii="Consolas" w:eastAsia="Times New Roman" w:hAnsi="Consolas" w:cs="Times New Roman"/>
+          <w:color w:val="F8F8F2"/>
+          <w:sz w:val="21"/>
+          <w:szCs w:val="21"/>
+          <w:lang w:eastAsia="en-AU"/>
+        </w:rPr>
+        <w:t xml:space="preserve">    {</w:t>
+      </w:r>
+    </w:p>
+    <w:p>
+      <w:pPr>
+        <w:shd w:val="clear" w:color="auto" w:fill="282A36"/>
+        <w:spacing w:after="0" w:line="285" w:lineRule="atLeast"/>
+        <w:rPr>
+          <w:rFonts w:ascii="Consolas" w:eastAsia="Times New Roman" w:hAnsi="Consolas" w:cs="Times New Roman"/>
+          <w:color w:val="F8F8F2"/>
+          <w:sz w:val="21"/>
+          <w:szCs w:val="21"/>
+          <w:lang w:eastAsia="en-AU"/>
+        </w:rPr>
+      </w:pPr>
+      <w:r>
+        <w:rPr>
+          <w:rFonts w:ascii="Consolas" w:eastAsia="Times New Roman" w:hAnsi="Consolas" w:cs="Times New Roman"/>
+          <w:color w:val="F8F8F2"/>
+          <w:sz w:val="21"/>
+          <w:szCs w:val="21"/>
+          <w:lang w:eastAsia="en-AU"/>
+        </w:rPr>
+        <w:t xml:space="preserve">        [</w:t>
+      </w:r>
+      <w:r>
+        <w:rPr>
+          <w:rFonts w:ascii="Consolas" w:eastAsia="Times New Roman" w:hAnsi="Consolas" w:cs="Times New Roman"/>
+          <w:i/>
+          <w:iCs/>
+          <w:color w:val="8BE9FD"/>
+          <w:sz w:val="21"/>
+          <w:szCs w:val="21"/>
+          <w:lang w:eastAsia="en-AU"/>
+        </w:rPr>
+        <w:t>Required</w:t>
+      </w:r>
+      <w:r>
+        <w:rPr>
+          <w:rFonts w:ascii="Consolas" w:eastAsia="Times New Roman" w:hAnsi="Consolas" w:cs="Times New Roman"/>
+          <w:color w:val="F8F8F2"/>
+          <w:sz w:val="21"/>
+          <w:szCs w:val="21"/>
+          <w:lang w:eastAsia="en-AU"/>
+        </w:rPr>
+        <w:t>]</w:t>
+      </w:r>
+    </w:p>
+    <w:p>
+      <w:pPr>
+        <w:shd w:val="clear" w:color="auto" w:fill="282A36"/>
+        <w:spacing w:after="0" w:line="285" w:lineRule="atLeast"/>
+        <w:rPr>
+          <w:rFonts w:ascii="Consolas" w:eastAsia="Times New Roman" w:hAnsi="Consolas" w:cs="Times New Roman"/>
+          <w:color w:val="F8F8F2"/>
+          <w:sz w:val="21"/>
+          <w:szCs w:val="21"/>
+          <w:lang w:eastAsia="en-AU"/>
+        </w:rPr>
+      </w:pPr>
+      <w:r>
+        <w:rPr>
+          <w:rFonts w:ascii="Consolas" w:eastAsia="Times New Roman" w:hAnsi="Consolas" w:cs="Times New Roman"/>
+          <w:color w:val="F8F8F2"/>
+          <w:sz w:val="21"/>
+          <w:szCs w:val="21"/>
+          <w:lang w:eastAsia="en-AU"/>
+        </w:rPr>
+        <w:t xml:space="preserve">        </w:t>
+      </w:r>
+      <w:r>
+        <w:rPr>
+          <w:rFonts w:ascii="Consolas" w:eastAsia="Times New Roman" w:hAnsi="Consolas" w:cs="Times New Roman"/>
+          <w:color w:val="FF79C6"/>
+          <w:sz w:val="21"/>
+          <w:szCs w:val="21"/>
+          <w:lang w:eastAsia="en-AU"/>
+        </w:rPr>
+        <w:t>public</w:t>
+      </w:r>
+      <w:r>
+        <w:rPr>
+          <w:rFonts w:ascii="Consolas" w:eastAsia="Times New Roman" w:hAnsi="Consolas" w:cs="Times New Roman"/>
+          <w:color w:val="F8F8F2"/>
+          <w:sz w:val="21"/>
+          <w:szCs w:val="21"/>
+          <w:lang w:eastAsia="en-AU"/>
+        </w:rPr>
+        <w:t xml:space="preserve"> </w:t>
+      </w:r>
+      <w:r>
+        <w:rPr>
+          <w:rFonts w:ascii="Consolas" w:eastAsia="Times New Roman" w:hAnsi="Consolas" w:cs="Times New Roman"/>
+          <w:color w:val="FF79C6"/>
+          <w:sz w:val="21"/>
+          <w:szCs w:val="21"/>
+          <w:lang w:eastAsia="en-AU"/>
+        </w:rPr>
+        <w:t>string</w:t>
+      </w:r>
+      <w:r>
+        <w:rPr>
+          <w:rFonts w:ascii="Consolas" w:eastAsia="Times New Roman" w:hAnsi="Consolas" w:cs="Times New Roman"/>
+          <w:color w:val="F8F8F2"/>
+          <w:sz w:val="21"/>
+          <w:szCs w:val="21"/>
+          <w:lang w:eastAsia="en-AU"/>
+        </w:rPr>
+        <w:t xml:space="preserve"> </w:t>
+      </w:r>
+      <w:proofErr w:type="spellStart"/>
+      <w:r>
+        <w:rPr>
+          <w:rFonts w:ascii="Consolas" w:eastAsia="Times New Roman" w:hAnsi="Consolas" w:cs="Times New Roman"/>
+          <w:color w:val="F8F8F2"/>
+          <w:sz w:val="21"/>
+          <w:szCs w:val="21"/>
+          <w:lang w:eastAsia="en-AU"/>
+        </w:rPr>
+        <w:t>TagName</w:t>
+      </w:r>
+      <w:proofErr w:type="spellEnd"/>
+      <w:r>
+        <w:rPr>
+          <w:rFonts w:ascii="Consolas" w:eastAsia="Times New Roman" w:hAnsi="Consolas" w:cs="Times New Roman"/>
+          <w:color w:val="F8F8F2"/>
+          <w:sz w:val="21"/>
+          <w:szCs w:val="21"/>
+          <w:lang w:eastAsia="en-AU"/>
+        </w:rPr>
+        <w:t xml:space="preserve"> { </w:t>
+      </w:r>
+      <w:r>
+        <w:rPr>
+          <w:rFonts w:ascii="Consolas" w:eastAsia="Times New Roman" w:hAnsi="Consolas" w:cs="Times New Roman"/>
+          <w:color w:val="FF79C6"/>
+          <w:sz w:val="21"/>
+          <w:szCs w:val="21"/>
+          <w:lang w:eastAsia="en-AU"/>
+        </w:rPr>
+        <w:t>get</w:t>
+      </w:r>
+      <w:r>
+        <w:rPr>
+          <w:rFonts w:ascii="Consolas" w:eastAsia="Times New Roman" w:hAnsi="Consolas" w:cs="Times New Roman"/>
+          <w:color w:val="F8F8F2"/>
+          <w:sz w:val="21"/>
+          <w:szCs w:val="21"/>
+          <w:lang w:eastAsia="en-AU"/>
+        </w:rPr>
+        <w:t xml:space="preserve">; </w:t>
+      </w:r>
+      <w:r>
+        <w:rPr>
+          <w:rFonts w:ascii="Consolas" w:eastAsia="Times New Roman" w:hAnsi="Consolas" w:cs="Times New Roman"/>
+          <w:color w:val="FF79C6"/>
+          <w:sz w:val="21"/>
+          <w:szCs w:val="21"/>
+          <w:lang w:eastAsia="en-AU"/>
+        </w:rPr>
+        <w:t>set</w:t>
+      </w:r>
+      <w:r>
+        <w:rPr>
+          <w:rFonts w:ascii="Consolas" w:eastAsia="Times New Roman" w:hAnsi="Consolas" w:cs="Times New Roman"/>
+          <w:color w:val="F8F8F2"/>
+          <w:sz w:val="21"/>
+          <w:szCs w:val="21"/>
+          <w:lang w:eastAsia="en-AU"/>
+        </w:rPr>
+        <w:t>; }</w:t>
+      </w:r>
+    </w:p>
+    <w:p>
+      <w:pPr>
+        <w:shd w:val="clear" w:color="auto" w:fill="282A36"/>
+        <w:spacing w:after="0" w:line="285" w:lineRule="atLeast"/>
+        <w:rPr>
+          <w:rFonts w:ascii="Consolas" w:eastAsia="Times New Roman" w:hAnsi="Consolas" w:cs="Times New Roman"/>
+          <w:color w:val="F8F8F2"/>
+          <w:sz w:val="21"/>
+          <w:szCs w:val="21"/>
+          <w:lang w:eastAsia="en-AU"/>
+        </w:rPr>
+      </w:pPr>
+      <w:r>
+        <w:rPr>
+          <w:rFonts w:ascii="Consolas" w:eastAsia="Times New Roman" w:hAnsi="Consolas" w:cs="Times New Roman"/>
+          <w:color w:val="F8F8F2"/>
+          <w:sz w:val="21"/>
+          <w:szCs w:val="21"/>
+          <w:lang w:eastAsia="en-AU"/>
+        </w:rPr>
+        <w:t xml:space="preserve">        </w:t>
+      </w:r>
+      <w:r>
+        <w:rPr>
+          <w:rFonts w:ascii="Consolas" w:eastAsia="Times New Roman" w:hAnsi="Consolas" w:cs="Times New Roman"/>
+          <w:color w:val="FF79C6"/>
+          <w:sz w:val="21"/>
+          <w:szCs w:val="21"/>
+          <w:lang w:eastAsia="en-AU"/>
+        </w:rPr>
+        <w:t>public</w:t>
+      </w:r>
+      <w:r>
+        <w:rPr>
+          <w:rFonts w:ascii="Consolas" w:eastAsia="Times New Roman" w:hAnsi="Consolas" w:cs="Times New Roman"/>
+          <w:color w:val="F8F8F2"/>
+          <w:sz w:val="21"/>
+          <w:szCs w:val="21"/>
+          <w:lang w:eastAsia="en-AU"/>
+        </w:rPr>
+        <w:t xml:space="preserve"> </w:t>
+      </w:r>
+      <w:r>
+        <w:rPr>
+          <w:rFonts w:ascii="Consolas" w:eastAsia="Times New Roman" w:hAnsi="Consolas" w:cs="Times New Roman"/>
+          <w:color w:val="FF79C6"/>
+          <w:sz w:val="21"/>
+          <w:szCs w:val="21"/>
+          <w:lang w:eastAsia="en-AU"/>
+        </w:rPr>
+        <w:t>string</w:t>
+      </w:r>
+      <w:r>
+        <w:rPr>
+          <w:rFonts w:ascii="Consolas" w:eastAsia="Times New Roman" w:hAnsi="Consolas" w:cs="Times New Roman"/>
+          <w:color w:val="F8F8F2"/>
+          <w:sz w:val="21"/>
+          <w:szCs w:val="21"/>
+          <w:lang w:eastAsia="en-AU"/>
+        </w:rPr>
+        <w:t xml:space="preserve"> </w:t>
+      </w:r>
+      <w:proofErr w:type="spellStart"/>
+      <w:r>
+        <w:rPr>
+          <w:rFonts w:ascii="Consolas" w:eastAsia="Times New Roman" w:hAnsi="Consolas" w:cs="Times New Roman"/>
+          <w:color w:val="F8F8F2"/>
+          <w:sz w:val="21"/>
+          <w:szCs w:val="21"/>
+          <w:lang w:eastAsia="en-AU"/>
+        </w:rPr>
+        <w:t>MenuName</w:t>
+      </w:r>
+      <w:proofErr w:type="spellEnd"/>
+      <w:r>
+        <w:rPr>
+          <w:rFonts w:ascii="Consolas" w:eastAsia="Times New Roman" w:hAnsi="Consolas" w:cs="Times New Roman"/>
+          <w:color w:val="F8F8F2"/>
+          <w:sz w:val="21"/>
+          <w:szCs w:val="21"/>
+          <w:lang w:eastAsia="en-AU"/>
+        </w:rPr>
+        <w:t xml:space="preserve"> { </w:t>
+      </w:r>
+      <w:r>
+        <w:rPr>
+          <w:rFonts w:ascii="Consolas" w:eastAsia="Times New Roman" w:hAnsi="Consolas" w:cs="Times New Roman"/>
+          <w:color w:val="FF79C6"/>
+          <w:sz w:val="21"/>
+          <w:szCs w:val="21"/>
+          <w:lang w:eastAsia="en-AU"/>
+        </w:rPr>
+        <w:t>get</w:t>
+      </w:r>
+      <w:r>
+        <w:rPr>
+          <w:rFonts w:ascii="Consolas" w:eastAsia="Times New Roman" w:hAnsi="Consolas" w:cs="Times New Roman"/>
+          <w:color w:val="F8F8F2"/>
+          <w:sz w:val="21"/>
+          <w:szCs w:val="21"/>
+          <w:lang w:eastAsia="en-AU"/>
+        </w:rPr>
+        <w:t xml:space="preserve">; </w:t>
+      </w:r>
+      <w:r>
+        <w:rPr>
+          <w:rFonts w:ascii="Consolas" w:eastAsia="Times New Roman" w:hAnsi="Consolas" w:cs="Times New Roman"/>
+          <w:color w:val="FF79C6"/>
+          <w:sz w:val="21"/>
+          <w:szCs w:val="21"/>
+          <w:lang w:eastAsia="en-AU"/>
+        </w:rPr>
+        <w:t>set</w:t>
+      </w:r>
+      <w:r>
+        <w:rPr>
+          <w:rFonts w:ascii="Consolas" w:eastAsia="Times New Roman" w:hAnsi="Consolas" w:cs="Times New Roman"/>
+          <w:color w:val="F8F8F2"/>
+          <w:sz w:val="21"/>
+          <w:szCs w:val="21"/>
+          <w:lang w:eastAsia="en-AU"/>
+        </w:rPr>
+        <w:t>; }</w:t>
+      </w:r>
+    </w:p>
+    <w:p>
+      <w:pPr>
+        <w:shd w:val="clear" w:color="auto" w:fill="282A36"/>
+        <w:spacing w:after="0" w:line="285" w:lineRule="atLeast"/>
+        <w:rPr>
+          <w:rFonts w:ascii="Consolas" w:eastAsia="Times New Roman" w:hAnsi="Consolas" w:cs="Times New Roman"/>
+          <w:color w:val="F8F8F2"/>
+          <w:sz w:val="21"/>
+          <w:szCs w:val="21"/>
+          <w:lang w:eastAsia="en-AU"/>
+        </w:rPr>
+      </w:pPr>
+      <w:r>
+        <w:rPr>
+          <w:rFonts w:ascii="Consolas" w:eastAsia="Times New Roman" w:hAnsi="Consolas" w:cs="Times New Roman"/>
+          <w:color w:val="F8F8F2"/>
+          <w:sz w:val="21"/>
+          <w:szCs w:val="21"/>
+          <w:lang w:eastAsia="en-AU"/>
+        </w:rPr>
+        <w:t xml:space="preserve">    }</w:t>
+      </w:r>
+    </w:p>
+    <w:p/>
+    <w:p>
+      <w:r>
+        <w:t>It is now implied that the Tag will not be valid without</w:t>
+      </w:r>
+      <w:r>
+        <w:t xml:space="preserve"> a name</w:t>
+      </w:r>
+      <w:r>
+        <w:t>, meaning we shall change the test to pass;</w:t>
+      </w:r>
+    </w:p>
+    <w:p>
+      <w:r>
+        <w:rPr>
+          <w:noProof/>
+          <w:lang w:eastAsia="en-AU"/>
+        </w:rPr>
+        <w:drawing>
+          <wp:inline distT="0" distB="0" distL="0" distR="0" wp14:anchorId="77C8D7AD" wp14:editId="17BBBD53">
+            <wp:extent cx="5731510" cy="4032885"/>
+            <wp:effectExtent l="0" t="0" r="2540" b="5715"/>
+            <wp:docPr id="3" name="Picture 3"/>
+            <wp:cNvGraphicFramePr>
+              <a:graphicFrameLocks xmlns:a="http://schemas.openxmlformats.org/drawingml/2006/main" noChangeAspect="1"/>
+            </wp:cNvGraphicFramePr>
+            <a:graphic xmlns:a="http://schemas.openxmlformats.org/drawingml/2006/main">
+              <a:graphicData uri="http://schemas.openxmlformats.org/drawingml/2006/picture">
+                <pic:pic xmlns:pic="http://schemas.openxmlformats.org/drawingml/2006/picture">
+                  <pic:nvPicPr>
+                    <pic:cNvPr id="1" name=""/>
+                    <pic:cNvPicPr/>
+                  </pic:nvPicPr>
+                  <pic:blipFill>
+                    <a:blip r:embed="rId8"/>
+                    <a:stretch>
+                      <a:fillRect/>
+                    </a:stretch>
+                  </pic:blipFill>
+                  <pic:spPr>
+                    <a:xfrm>
+                      <a:off x="0" y="0"/>
+                      <a:ext cx="5731510" cy="4032885"/>
+                    </a:xfrm>
+                    <a:prstGeom prst="rect">
+                      <a:avLst/>
+                    </a:prstGeom>
+                  </pic:spPr>
+                </pic:pic>
+              </a:graphicData>
+            </a:graphic>
+          </wp:inline>
+        </w:drawing>
       </w:r>
       <w:bookmarkStart w:id="0" w:name="_GoBack"/>
       <w:bookmarkEnd w:id="0"/>
     </w:p>
-    <w:p/>
-    <w:p/>
-    <w:p/>
     <w:sectPr>
-      <w:headerReference w:type="default" r:id="rId7"/>
+      <w:headerReference w:type="default" r:id="rId9"/>
       <w:pgSz w:w="11906" w:h="16838"/>
       <w:pgMar w:top="1440" w:right="1440" w:bottom="1440" w:left="1440" w:header="708" w:footer="708" w:gutter="0"/>
       <w:cols w:space="708"/>

</xml_diff>